<commit_message>
Started writing ML and its application
</commit_message>
<xml_diff>
--- a/TextOfCourseWork/Тематическая классификация коротких текстовых сообщений Кочкин В. Р. Фиб-3301.docx
+++ b/TextOfCourseWork/Тематическая классификация коротких текстовых сообщений Кочкин В. Р. Фиб-3301.docx
@@ -6,12 +6,12 @@
       <w:pPr>
         <w:jc w:val="center"/>
         <w:rPr>
-          <w:rFonts w:ascii="Times New Roman" w:hAnsi="Times New Roman" w:cs="Times New Roman"/>
-        </w:rPr>
-      </w:pPr>
-      <w:r>
-        <w:rPr>
-          <w:rFonts w:ascii="Times New Roman" w:hAnsi="Times New Roman" w:cs="Times New Roman"/>
+          <w:rFonts w:cs="Times New Roman"/>
+        </w:rPr>
+      </w:pPr>
+      <w:r>
+        <w:rPr>
+          <w:rFonts w:cs="Times New Roman"/>
         </w:rPr>
         <w:t>МИНИСТЕРСТВО НАУКИ И ВЫСШЕГО ОБРАЗОВАНИЯ РФ</w:t>
       </w:r>
@@ -20,25 +20,25 @@
       <w:pPr>
         <w:jc w:val="center"/>
         <w:rPr>
-          <w:rFonts w:ascii="Times New Roman" w:hAnsi="Times New Roman" w:cs="Times New Roman"/>
-        </w:rPr>
-      </w:pPr>
-      <w:r>
-        <w:rPr>
-          <w:rFonts w:ascii="Times New Roman" w:hAnsi="Times New Roman" w:cs="Times New Roman"/>
+          <w:rFonts w:cs="Times New Roman"/>
+        </w:rPr>
+      </w:pPr>
+      <w:r>
+        <w:rPr>
+          <w:rFonts w:cs="Times New Roman"/>
         </w:rPr>
         <w:t xml:space="preserve">ФЕДЕРАЛЬНОЕ ГОСУДАРСТВЕННОЕ БЮДЖЕТНОЕ </w:t>
       </w:r>
       <w:r>
         <w:rPr>
-          <w:rFonts w:ascii="Times New Roman" w:hAnsi="Times New Roman" w:cs="Times New Roman"/>
+          <w:rFonts w:cs="Times New Roman"/>
         </w:rPr>
         <w:br/>
         <w:t xml:space="preserve">ОБРАЗОВАТЕЛЬНОЕ УЧРЕЖДЕНИЕ ВЫСШЕГО ОБРАЗОВАНИЯ </w:t>
       </w:r>
       <w:r>
         <w:rPr>
-          <w:rFonts w:ascii="Times New Roman" w:hAnsi="Times New Roman" w:cs="Times New Roman"/>
+          <w:rFonts w:cs="Times New Roman"/>
         </w:rPr>
         <w:br/>
         <w:t>«ВЯТСКИЙ ГОСУДАРСТВЕННЫЙ УНИВЕРСИТЕТ»</w:t>
@@ -48,13 +48,13 @@
       <w:pPr>
         <w:jc w:val="center"/>
         <w:rPr>
-          <w:rFonts w:ascii="Times New Roman" w:hAnsi="Times New Roman" w:cs="Times New Roman"/>
+          <w:rFonts w:cs="Times New Roman"/>
           <w:caps/>
         </w:rPr>
       </w:pPr>
       <w:r>
         <w:rPr>
-          <w:rFonts w:ascii="Times New Roman" w:hAnsi="Times New Roman" w:cs="Times New Roman"/>
+          <w:rFonts w:cs="Times New Roman"/>
           <w:caps/>
         </w:rPr>
         <w:t>Институт математики и информационных систем</w:t>
@@ -64,12 +64,12 @@
       <w:pPr>
         <w:jc w:val="center"/>
         <w:rPr>
-          <w:rFonts w:ascii="Times New Roman" w:hAnsi="Times New Roman" w:cs="Times New Roman"/>
-        </w:rPr>
-      </w:pPr>
-      <w:r>
-        <w:rPr>
-          <w:rFonts w:ascii="Times New Roman" w:hAnsi="Times New Roman" w:cs="Times New Roman"/>
+          <w:rFonts w:cs="Times New Roman"/>
+        </w:rPr>
+      </w:pPr>
+      <w:r>
+        <w:rPr>
+          <w:rFonts w:cs="Times New Roman"/>
         </w:rPr>
         <w:t>ФАКУЛЬТЕТ КОМПЬЮТЕРНЫХ И ФИЗИКО-МАТЕМАТИЧЕСКИХ НАУК</w:t>
       </w:r>
@@ -78,12 +78,12 @@
       <w:pPr>
         <w:jc w:val="center"/>
         <w:rPr>
-          <w:rFonts w:ascii="Times New Roman" w:hAnsi="Times New Roman" w:cs="Times New Roman"/>
-        </w:rPr>
-      </w:pPr>
-      <w:r>
-        <w:rPr>
-          <w:rFonts w:ascii="Times New Roman" w:hAnsi="Times New Roman" w:cs="Times New Roman"/>
+          <w:rFonts w:cs="Times New Roman"/>
+        </w:rPr>
+      </w:pPr>
+      <w:r>
+        <w:rPr>
+          <w:rFonts w:cs="Times New Roman"/>
         </w:rPr>
         <w:t>КАФЕДРА ПРИКЛАДНОЙ МАТЕМАТИКИ И ИНФОРМАТИКИ</w:t>
       </w:r>
@@ -92,7 +92,7 @@
       <w:pPr>
         <w:jc w:val="center"/>
         <w:rPr>
-          <w:rFonts w:ascii="Times New Roman" w:hAnsi="Times New Roman" w:cs="Times New Roman"/>
+          <w:rFonts w:cs="Times New Roman"/>
           <w:sz w:val="24"/>
           <w:szCs w:val="24"/>
         </w:rPr>
@@ -103,7 +103,7 @@
         <w:ind w:left="5387"/>
         <w:jc w:val="center"/>
         <w:rPr>
-          <w:rFonts w:ascii="Times New Roman" w:hAnsi="Times New Roman" w:cs="Times New Roman"/>
+          <w:rFonts w:cs="Times New Roman"/>
           <w:smallCaps/>
           <w:sz w:val="24"/>
           <w:szCs w:val="24"/>
@@ -111,9 +111,8 @@
       </w:pPr>
       <w:r>
         <w:rPr>
-          <w:rFonts w:ascii="Times New Roman" w:hAnsi="Times New Roman" w:cs="Times New Roman"/>
+          <w:rFonts w:cs="Times New Roman"/>
           <w:smallCaps/>
-          <w:sz w:val="28"/>
           <w:szCs w:val="28"/>
         </w:rPr>
         <w:t>Допущен к защите</w:t>
@@ -124,14 +123,14 @@
         <w:ind w:left="5387"/>
         <w:jc w:val="center"/>
         <w:rPr>
-          <w:rFonts w:ascii="Times New Roman" w:hAnsi="Times New Roman" w:cs="Times New Roman"/>
-          <w:sz w:val="24"/>
-          <w:szCs w:val="24"/>
-        </w:rPr>
-      </w:pPr>
-      <w:r>
-        <w:rPr>
-          <w:rFonts w:ascii="Times New Roman" w:hAnsi="Times New Roman" w:cs="Times New Roman"/>
+          <w:rFonts w:cs="Times New Roman"/>
+          <w:sz w:val="24"/>
+          <w:szCs w:val="24"/>
+        </w:rPr>
+      </w:pPr>
+      <w:r>
+        <w:rPr>
+          <w:rFonts w:cs="Times New Roman"/>
           <w:sz w:val="24"/>
           <w:szCs w:val="24"/>
         </w:rPr>
@@ -143,53 +142,25 @@
         <w:ind w:left="5387"/>
         <w:jc w:val="center"/>
         <w:rPr>
-          <w:rFonts w:ascii="Times New Roman" w:hAnsi="Times New Roman" w:cs="Times New Roman"/>
-          <w:sz w:val="24"/>
-          <w:szCs w:val="24"/>
-        </w:rPr>
-      </w:pPr>
-      <w:r>
-        <w:rPr>
-          <w:rFonts w:ascii="Times New Roman" w:hAnsi="Times New Roman" w:cs="Times New Roman"/>
-          <w:sz w:val="24"/>
-          <w:szCs w:val="24"/>
-        </w:rPr>
-        <w:t xml:space="preserve">___________________ </w:t>
-      </w:r>
-      <w:proofErr w:type="gramStart"/>
-      <w:r>
-        <w:rPr>
-          <w:rFonts w:ascii="Times New Roman" w:hAnsi="Times New Roman" w:cs="Times New Roman"/>
-          <w:sz w:val="24"/>
-          <w:szCs w:val="24"/>
-        </w:rPr>
-        <w:t>Е.В.</w:t>
-      </w:r>
-      <w:proofErr w:type="gramEnd"/>
-      <w:r>
-        <w:rPr>
-          <w:rFonts w:ascii="Times New Roman" w:hAnsi="Times New Roman" w:cs="Times New Roman"/>
-          <w:sz w:val="24"/>
-          <w:szCs w:val="24"/>
-        </w:rPr>
-        <w:t xml:space="preserve"> </w:t>
-      </w:r>
-      <w:proofErr w:type="spellStart"/>
-      <w:r>
-        <w:rPr>
-          <w:rFonts w:ascii="Times New Roman" w:hAnsi="Times New Roman" w:cs="Times New Roman"/>
-          <w:sz w:val="24"/>
-          <w:szCs w:val="24"/>
-        </w:rPr>
-        <w:t>Разова</w:t>
-      </w:r>
-      <w:proofErr w:type="spellEnd"/>
+          <w:rFonts w:cs="Times New Roman"/>
+          <w:sz w:val="24"/>
+          <w:szCs w:val="24"/>
+        </w:rPr>
+      </w:pPr>
+      <w:r>
+        <w:rPr>
+          <w:rFonts w:cs="Times New Roman"/>
+          <w:sz w:val="24"/>
+          <w:szCs w:val="24"/>
+        </w:rPr>
+        <w:t>___________________ Е.В. Разова</w:t>
+      </w:r>
     </w:p>
     <w:p>
       <w:pPr>
         <w:jc w:val="center"/>
         <w:rPr>
-          <w:rFonts w:ascii="Times New Roman" w:hAnsi="Times New Roman" w:cs="Times New Roman"/>
+          <w:rFonts w:cs="Times New Roman"/>
           <w:sz w:val="24"/>
           <w:szCs w:val="24"/>
         </w:rPr>
@@ -199,7 +170,7 @@
       <w:pPr>
         <w:jc w:val="center"/>
         <w:rPr>
-          <w:rFonts w:ascii="Times New Roman" w:hAnsi="Times New Roman" w:cs="Times New Roman"/>
+          <w:rFonts w:cs="Times New Roman"/>
           <w:sz w:val="24"/>
           <w:szCs w:val="24"/>
         </w:rPr>
@@ -209,7 +180,7 @@
       <w:pPr>
         <w:jc w:val="center"/>
         <w:rPr>
-          <w:rFonts w:ascii="Times New Roman" w:hAnsi="Times New Roman" w:cs="Times New Roman"/>
+          <w:rFonts w:cs="Times New Roman"/>
           <w:sz w:val="24"/>
           <w:szCs w:val="24"/>
         </w:rPr>
@@ -219,7 +190,7 @@
       <w:pPr>
         <w:jc w:val="center"/>
         <w:rPr>
-          <w:rFonts w:ascii="Times New Roman" w:hAnsi="Times New Roman" w:cs="Times New Roman"/>
+          <w:rFonts w:cs="Times New Roman"/>
           <w:b/>
           <w:caps/>
           <w:sz w:val="32"/>
@@ -228,7 +199,7 @@
       </w:pPr>
       <w:r>
         <w:rPr>
-          <w:rFonts w:ascii="Times New Roman" w:hAnsi="Times New Roman" w:cs="Times New Roman"/>
+          <w:rFonts w:cs="Times New Roman"/>
           <w:b/>
           <w:caps/>
           <w:sz w:val="32"/>
@@ -241,7 +212,7 @@
       <w:pPr>
         <w:jc w:val="center"/>
         <w:rPr>
-          <w:rFonts w:ascii="Times New Roman" w:hAnsi="Times New Roman" w:cs="Times New Roman"/>
+          <w:rFonts w:cs="Times New Roman"/>
           <w:sz w:val="24"/>
           <w:szCs w:val="24"/>
         </w:rPr>
@@ -251,7 +222,7 @@
       <w:pPr>
         <w:jc w:val="center"/>
         <w:rPr>
-          <w:rFonts w:ascii="Times New Roman" w:hAnsi="Times New Roman" w:cs="Times New Roman"/>
+          <w:rFonts w:cs="Times New Roman"/>
           <w:sz w:val="24"/>
           <w:szCs w:val="24"/>
         </w:rPr>
@@ -261,14 +232,14 @@
       <w:pPr>
         <w:jc w:val="center"/>
         <w:rPr>
-          <w:rFonts w:ascii="Times New Roman" w:hAnsi="Times New Roman" w:cs="Times New Roman"/>
-          <w:sz w:val="24"/>
-          <w:szCs w:val="24"/>
-        </w:rPr>
-      </w:pPr>
-      <w:r>
-        <w:rPr>
-          <w:rFonts w:ascii="Times New Roman" w:hAnsi="Times New Roman" w:cs="Times New Roman"/>
+          <w:rFonts w:cs="Times New Roman"/>
+          <w:sz w:val="24"/>
+          <w:szCs w:val="24"/>
+        </w:rPr>
+      </w:pPr>
+      <w:r>
+        <w:rPr>
+          <w:rFonts w:cs="Times New Roman"/>
           <w:sz w:val="24"/>
           <w:szCs w:val="24"/>
         </w:rPr>
@@ -276,7 +247,7 @@
       </w:r>
       <w:r>
         <w:rPr>
-          <w:rFonts w:ascii="Times New Roman" w:hAnsi="Times New Roman" w:cs="Times New Roman"/>
+          <w:rFonts w:cs="Times New Roman"/>
           <w:sz w:val="24"/>
           <w:szCs w:val="24"/>
         </w:rPr>
@@ -288,16 +259,16 @@
       <w:pPr>
         <w:jc w:val="center"/>
         <w:rPr>
-          <w:rFonts w:ascii="Times New Roman" w:hAnsi="Times New Roman" w:cs="Times New Roman"/>
-          <w:sz w:val="24"/>
-          <w:szCs w:val="24"/>
-        </w:rPr>
-      </w:pPr>
-    </w:p>
-    <w:p>
-      <w:pPr>
-        <w:rPr>
-          <w:rFonts w:ascii="Times New Roman" w:hAnsi="Times New Roman" w:cs="Times New Roman"/>
+          <w:rFonts w:cs="Times New Roman"/>
+          <w:sz w:val="24"/>
+          <w:szCs w:val="24"/>
+        </w:rPr>
+      </w:pPr>
+    </w:p>
+    <w:p>
+      <w:pPr>
+        <w:rPr>
+          <w:rFonts w:cs="Times New Roman"/>
           <w:sz w:val="24"/>
           <w:szCs w:val="24"/>
         </w:rPr>
@@ -312,40 +283,22 @@
           <w:tab w:val="left" w:pos="7230"/>
         </w:tabs>
         <w:rPr>
-          <w:rFonts w:ascii="Times New Roman" w:hAnsi="Times New Roman" w:cs="Times New Roman"/>
-          <w:sz w:val="24"/>
-          <w:szCs w:val="24"/>
-        </w:rPr>
-      </w:pPr>
-      <w:r>
-        <w:rPr>
-          <w:rFonts w:ascii="Times New Roman" w:hAnsi="Times New Roman" w:cs="Times New Roman"/>
-          <w:sz w:val="24"/>
-          <w:szCs w:val="24"/>
-        </w:rPr>
-        <w:t xml:space="preserve">Выполнил студент группы </w:t>
-      </w:r>
-      <w:proofErr w:type="spellStart"/>
-      <w:r>
-        <w:rPr>
-          <w:rFonts w:ascii="Times New Roman" w:hAnsi="Times New Roman" w:cs="Times New Roman"/>
-          <w:sz w:val="24"/>
-          <w:szCs w:val="24"/>
-        </w:rPr>
-        <w:t>ФИб</w:t>
-      </w:r>
-      <w:proofErr w:type="spellEnd"/>
-      <w:r>
-        <w:rPr>
-          <w:rFonts w:ascii="Times New Roman" w:hAnsi="Times New Roman" w:cs="Times New Roman"/>
-          <w:sz w:val="24"/>
-          <w:szCs w:val="24"/>
-        </w:rPr>
-        <w:t>-</w:t>
-      </w:r>
-      <w:r>
-        <w:rPr>
-          <w:rFonts w:ascii="Times New Roman" w:hAnsi="Times New Roman" w:cs="Times New Roman"/>
+          <w:rFonts w:cs="Times New Roman"/>
+          <w:sz w:val="24"/>
+          <w:szCs w:val="24"/>
+        </w:rPr>
+      </w:pPr>
+      <w:r>
+        <w:rPr>
+          <w:rFonts w:cs="Times New Roman"/>
+          <w:sz w:val="24"/>
+          <w:szCs w:val="24"/>
+        </w:rPr>
+        <w:t>Выполнил студент группы ФИб-</w:t>
+      </w:r>
+      <w:r>
+        <w:rPr>
+          <w:rFonts w:cs="Times New Roman"/>
           <w:sz w:val="24"/>
           <w:szCs w:val="24"/>
         </w:rPr>
@@ -353,7 +306,7 @@
       </w:r>
       <w:r>
         <w:rPr>
-          <w:rFonts w:ascii="Times New Roman" w:hAnsi="Times New Roman" w:cs="Times New Roman"/>
+          <w:rFonts w:cs="Times New Roman"/>
           <w:sz w:val="24"/>
           <w:szCs w:val="24"/>
         </w:rPr>
@@ -361,7 +314,7 @@
       </w:r>
       <w:r>
         <w:rPr>
-          <w:rFonts w:ascii="Times New Roman" w:hAnsi="Times New Roman" w:cs="Times New Roman"/>
+          <w:rFonts w:cs="Times New Roman"/>
           <w:sz w:val="24"/>
           <w:szCs w:val="24"/>
         </w:rPr>
@@ -369,7 +322,7 @@
       </w:r>
       <w:r>
         <w:rPr>
-          <w:rFonts w:ascii="Times New Roman" w:hAnsi="Times New Roman" w:cs="Times New Roman"/>
+          <w:rFonts w:cs="Times New Roman"/>
           <w:sz w:val="24"/>
           <w:szCs w:val="24"/>
           <w:u w:val="single"/>
@@ -378,7 +331,7 @@
       </w:r>
       <w:r>
         <w:rPr>
-          <w:rFonts w:ascii="Times New Roman" w:hAnsi="Times New Roman" w:cs="Times New Roman"/>
+          <w:rFonts w:cs="Times New Roman"/>
           <w:sz w:val="24"/>
           <w:szCs w:val="24"/>
           <w:u w:val="single"/>
@@ -388,34 +341,24 @@
       </w:r>
       <w:r>
         <w:rPr>
-          <w:rFonts w:ascii="Times New Roman" w:hAnsi="Times New Roman" w:cs="Times New Roman"/>
+          <w:rFonts w:cs="Times New Roman"/>
           <w:sz w:val="24"/>
           <w:szCs w:val="24"/>
         </w:rPr>
         <w:tab/>
         <w:t xml:space="preserve">/ </w:t>
       </w:r>
-      <w:proofErr w:type="spellStart"/>
-      <w:r>
-        <w:rPr>
-          <w:rFonts w:ascii="Times New Roman" w:hAnsi="Times New Roman" w:cs="Times New Roman"/>
-          <w:sz w:val="24"/>
-          <w:szCs w:val="24"/>
-        </w:rPr>
-        <w:t>В.Р.Кочкин</w:t>
-      </w:r>
-      <w:proofErr w:type="spellEnd"/>
-      <w:r>
-        <w:rPr>
-          <w:rFonts w:ascii="Times New Roman" w:hAnsi="Times New Roman" w:cs="Times New Roman"/>
-          <w:sz w:val="24"/>
-          <w:szCs w:val="24"/>
-        </w:rPr>
-        <w:t xml:space="preserve"> </w:t>
-      </w:r>
-      <w:r>
-        <w:rPr>
-          <w:rFonts w:ascii="Times New Roman" w:hAnsi="Times New Roman" w:cs="Times New Roman"/>
+      <w:r>
+        <w:rPr>
+          <w:rFonts w:cs="Times New Roman"/>
+          <w:sz w:val="24"/>
+          <w:szCs w:val="24"/>
+        </w:rPr>
+        <w:t xml:space="preserve">В.Р.Кочкин </w:t>
+      </w:r>
+      <w:r>
+        <w:rPr>
+          <w:rFonts w:cs="Times New Roman"/>
           <w:sz w:val="24"/>
           <w:szCs w:val="24"/>
         </w:rPr>
@@ -431,14 +374,14 @@
           <w:tab w:val="left" w:pos="7230"/>
         </w:tabs>
         <w:rPr>
-          <w:rFonts w:ascii="Times New Roman" w:hAnsi="Times New Roman" w:cs="Times New Roman"/>
-          <w:sz w:val="24"/>
-          <w:szCs w:val="24"/>
-        </w:rPr>
-      </w:pPr>
-      <w:r>
-        <w:rPr>
-          <w:rFonts w:ascii="Times New Roman" w:hAnsi="Times New Roman" w:cs="Times New Roman"/>
+          <w:rFonts w:cs="Times New Roman"/>
+          <w:sz w:val="24"/>
+          <w:szCs w:val="24"/>
+        </w:rPr>
+      </w:pPr>
+      <w:r>
+        <w:rPr>
+          <w:rFonts w:cs="Times New Roman"/>
           <w:sz w:val="24"/>
           <w:szCs w:val="24"/>
         </w:rPr>
@@ -446,7 +389,7 @@
       </w:r>
       <w:r>
         <w:rPr>
-          <w:rFonts w:ascii="Times New Roman" w:hAnsi="Times New Roman" w:cs="Times New Roman"/>
+          <w:rFonts w:cs="Times New Roman"/>
           <w:sz w:val="24"/>
           <w:szCs w:val="24"/>
         </w:rPr>
@@ -454,7 +397,7 @@
       </w:r>
       <w:r>
         <w:rPr>
-          <w:rFonts w:ascii="Times New Roman" w:hAnsi="Times New Roman" w:cs="Times New Roman"/>
+          <w:rFonts w:cs="Times New Roman"/>
           <w:sz w:val="24"/>
           <w:szCs w:val="24"/>
         </w:rPr>
@@ -462,7 +405,7 @@
       </w:r>
       <w:r>
         <w:rPr>
-          <w:rFonts w:ascii="Times New Roman" w:hAnsi="Times New Roman" w:cs="Times New Roman"/>
+          <w:rFonts w:cs="Times New Roman"/>
           <w:sz w:val="24"/>
           <w:szCs w:val="24"/>
           <w:u w:val="single"/>
@@ -471,7 +414,7 @@
       </w:r>
       <w:r>
         <w:rPr>
-          <w:rFonts w:ascii="Times New Roman" w:hAnsi="Times New Roman" w:cs="Times New Roman"/>
+          <w:rFonts w:cs="Times New Roman"/>
           <w:sz w:val="24"/>
           <w:szCs w:val="24"/>
           <w:u w:val="single"/>
@@ -481,34 +424,24 @@
       </w:r>
       <w:r>
         <w:rPr>
-          <w:rFonts w:ascii="Times New Roman" w:hAnsi="Times New Roman" w:cs="Times New Roman"/>
+          <w:rFonts w:cs="Times New Roman"/>
           <w:sz w:val="24"/>
           <w:szCs w:val="24"/>
         </w:rPr>
         <w:tab/>
         <w:t xml:space="preserve">/ </w:t>
       </w:r>
-      <w:proofErr w:type="spellStart"/>
-      <w:r>
-        <w:rPr>
-          <w:rFonts w:ascii="Times New Roman" w:hAnsi="Times New Roman" w:cs="Times New Roman"/>
-          <w:sz w:val="24"/>
-          <w:szCs w:val="24"/>
-        </w:rPr>
-        <w:t>Е.В.Разова</w:t>
-      </w:r>
-      <w:proofErr w:type="spellEnd"/>
-      <w:r>
-        <w:rPr>
-          <w:rFonts w:ascii="Times New Roman" w:hAnsi="Times New Roman" w:cs="Times New Roman"/>
-          <w:sz w:val="24"/>
-          <w:szCs w:val="24"/>
-        </w:rPr>
-        <w:t xml:space="preserve"> </w:t>
-      </w:r>
-      <w:r>
-        <w:rPr>
-          <w:rFonts w:ascii="Times New Roman" w:hAnsi="Times New Roman" w:cs="Times New Roman"/>
+      <w:r>
+        <w:rPr>
+          <w:rFonts w:cs="Times New Roman"/>
+          <w:sz w:val="24"/>
+          <w:szCs w:val="24"/>
+        </w:rPr>
+        <w:t xml:space="preserve">Е.В.Разова </w:t>
+      </w:r>
+      <w:r>
+        <w:rPr>
+          <w:rFonts w:cs="Times New Roman"/>
           <w:sz w:val="24"/>
           <w:szCs w:val="24"/>
         </w:rPr>
@@ -524,7 +457,7 @@
           <w:tab w:val="left" w:pos="6804"/>
         </w:tabs>
         <w:rPr>
-          <w:rFonts w:ascii="Times New Roman" w:hAnsi="Times New Roman" w:cs="Times New Roman"/>
+          <w:rFonts w:cs="Times New Roman"/>
           <w:sz w:val="24"/>
           <w:szCs w:val="24"/>
         </w:rPr>
@@ -539,14 +472,14 @@
           <w:tab w:val="left" w:pos="7371"/>
         </w:tabs>
         <w:rPr>
-          <w:rFonts w:ascii="Times New Roman" w:hAnsi="Times New Roman" w:cs="Times New Roman"/>
-          <w:sz w:val="24"/>
-          <w:szCs w:val="24"/>
-        </w:rPr>
-      </w:pPr>
-      <w:r>
-        <w:rPr>
-          <w:rFonts w:ascii="Times New Roman" w:hAnsi="Times New Roman" w:cs="Times New Roman"/>
+          <w:rFonts w:cs="Times New Roman"/>
+          <w:sz w:val="24"/>
+          <w:szCs w:val="24"/>
+        </w:rPr>
+      </w:pPr>
+      <w:r>
+        <w:rPr>
+          <w:rFonts w:cs="Times New Roman"/>
           <w:sz w:val="24"/>
           <w:szCs w:val="24"/>
         </w:rPr>
@@ -554,7 +487,7 @@
       </w:r>
       <w:r>
         <w:rPr>
-          <w:rFonts w:ascii="Times New Roman" w:hAnsi="Times New Roman" w:cs="Times New Roman"/>
+          <w:rFonts w:cs="Times New Roman"/>
           <w:sz w:val="24"/>
           <w:szCs w:val="24"/>
         </w:rPr>
@@ -562,7 +495,7 @@
       </w:r>
       <w:r>
         <w:rPr>
-          <w:rFonts w:ascii="Times New Roman" w:hAnsi="Times New Roman" w:cs="Times New Roman"/>
+          <w:rFonts w:cs="Times New Roman"/>
           <w:sz w:val="24"/>
           <w:szCs w:val="24"/>
           <w:u w:val="single"/>
@@ -571,7 +504,7 @@
       </w:r>
       <w:r>
         <w:rPr>
-          <w:rFonts w:ascii="Times New Roman" w:hAnsi="Times New Roman" w:cs="Times New Roman"/>
+          <w:rFonts w:cs="Times New Roman"/>
           <w:sz w:val="24"/>
           <w:szCs w:val="24"/>
           <w:u w:val="single"/>
@@ -581,30 +514,12 @@
       </w:r>
       <w:r>
         <w:rPr>
-          <w:rFonts w:ascii="Times New Roman" w:hAnsi="Times New Roman" w:cs="Times New Roman"/>
+          <w:rFonts w:cs="Times New Roman"/>
           <w:sz w:val="24"/>
           <w:szCs w:val="24"/>
         </w:rPr>
         <w:tab/>
-        <w:t xml:space="preserve"> ___</w:t>
-      </w:r>
-      <w:proofErr w:type="gramStart"/>
-      <w:r>
-        <w:rPr>
-          <w:rFonts w:ascii="Times New Roman" w:hAnsi="Times New Roman" w:cs="Times New Roman"/>
-          <w:sz w:val="24"/>
-          <w:szCs w:val="24"/>
-        </w:rPr>
-        <w:t>_._</w:t>
-      </w:r>
-      <w:proofErr w:type="gramEnd"/>
-      <w:r>
-        <w:rPr>
-          <w:rFonts w:ascii="Times New Roman" w:hAnsi="Times New Roman" w:cs="Times New Roman"/>
-          <w:sz w:val="24"/>
-          <w:szCs w:val="24"/>
-        </w:rPr>
-        <w:t>___.2021 г.</w:t>
+        <w:t xml:space="preserve"> ____.____.2021 г.</w:t>
       </w:r>
     </w:p>
     <w:p>
@@ -616,7 +531,7 @@
           <w:tab w:val="left" w:pos="7371"/>
         </w:tabs>
         <w:rPr>
-          <w:rFonts w:ascii="Times New Roman" w:hAnsi="Times New Roman" w:cs="Times New Roman"/>
+          <w:rFonts w:cs="Times New Roman"/>
           <w:sz w:val="24"/>
           <w:szCs w:val="24"/>
         </w:rPr>
@@ -632,14 +547,14 @@
           <w:tab w:val="left" w:pos="9072"/>
         </w:tabs>
         <w:rPr>
-          <w:rFonts w:ascii="Times New Roman" w:hAnsi="Times New Roman" w:cs="Times New Roman"/>
-          <w:sz w:val="24"/>
-          <w:szCs w:val="24"/>
-        </w:rPr>
-      </w:pPr>
-      <w:r>
-        <w:rPr>
-          <w:rFonts w:ascii="Times New Roman" w:hAnsi="Times New Roman" w:cs="Times New Roman"/>
+          <w:rFonts w:cs="Times New Roman"/>
+          <w:sz w:val="24"/>
+          <w:szCs w:val="24"/>
+        </w:rPr>
+      </w:pPr>
+      <w:r>
+        <w:rPr>
+          <w:rFonts w:cs="Times New Roman"/>
           <w:sz w:val="24"/>
           <w:szCs w:val="24"/>
         </w:rPr>
@@ -647,7 +562,7 @@
       </w:r>
       <w:r>
         <w:rPr>
-          <w:rFonts w:ascii="Times New Roman" w:hAnsi="Times New Roman" w:cs="Times New Roman"/>
+          <w:rFonts w:cs="Times New Roman"/>
           <w:sz w:val="24"/>
           <w:szCs w:val="24"/>
         </w:rPr>
@@ -655,7 +570,7 @@
       </w:r>
       <w:r>
         <w:rPr>
-          <w:rFonts w:ascii="Times New Roman" w:hAnsi="Times New Roman" w:cs="Times New Roman"/>
+          <w:rFonts w:cs="Times New Roman"/>
           <w:sz w:val="24"/>
           <w:szCs w:val="24"/>
         </w:rPr>
@@ -663,7 +578,7 @@
       </w:r>
       <w:r>
         <w:rPr>
-          <w:rFonts w:ascii="Times New Roman" w:hAnsi="Times New Roman" w:cs="Times New Roman"/>
+          <w:rFonts w:cs="Times New Roman"/>
           <w:sz w:val="24"/>
           <w:szCs w:val="24"/>
           <w:u w:val="single"/>
@@ -672,7 +587,7 @@
       </w:r>
       <w:r>
         <w:rPr>
-          <w:rFonts w:ascii="Times New Roman" w:hAnsi="Times New Roman" w:cs="Times New Roman"/>
+          <w:rFonts w:cs="Times New Roman"/>
           <w:sz w:val="24"/>
           <w:szCs w:val="24"/>
           <w:u w:val="single"/>
@@ -682,24 +597,16 @@
       </w:r>
       <w:r>
         <w:rPr>
-          <w:rFonts w:ascii="Times New Roman" w:hAnsi="Times New Roman" w:cs="Times New Roman"/>
+          <w:rFonts w:cs="Times New Roman"/>
           <w:sz w:val="24"/>
           <w:szCs w:val="24"/>
         </w:rPr>
         <w:tab/>
-      </w:r>
-      <w:proofErr w:type="gramStart"/>
-      <w:r>
-        <w:rPr>
-          <w:rFonts w:ascii="Times New Roman" w:hAnsi="Times New Roman" w:cs="Times New Roman"/>
-          <w:sz w:val="24"/>
-          <w:szCs w:val="24"/>
-        </w:rPr>
         <w:t xml:space="preserve">/ </w:t>
       </w:r>
       <w:r>
         <w:rPr>
-          <w:rFonts w:ascii="Times New Roman" w:hAnsi="Times New Roman" w:cs="Times New Roman"/>
+          <w:rFonts w:cs="Times New Roman"/>
           <w:sz w:val="24"/>
           <w:szCs w:val="24"/>
           <w:u w:val="single"/>
@@ -708,26 +615,17 @@
       </w:r>
       <w:r>
         <w:rPr>
-          <w:rFonts w:ascii="Times New Roman" w:hAnsi="Times New Roman" w:cs="Times New Roman"/>
+          <w:rFonts w:cs="Times New Roman"/>
           <w:sz w:val="24"/>
           <w:szCs w:val="24"/>
           <w:u w:val="single"/>
         </w:rPr>
         <w:tab/>
-      </w:r>
-      <w:proofErr w:type="gramEnd"/>
-      <w:r>
-        <w:rPr>
-          <w:rFonts w:ascii="Times New Roman" w:hAnsi="Times New Roman" w:cs="Times New Roman"/>
-          <w:sz w:val="24"/>
-          <w:szCs w:val="24"/>
-          <w:u w:val="single"/>
-        </w:rPr>
         <w:t> </w:t>
       </w:r>
       <w:r>
         <w:rPr>
-          <w:rFonts w:ascii="Times New Roman" w:hAnsi="Times New Roman" w:cs="Times New Roman"/>
+          <w:rFonts w:cs="Times New Roman"/>
           <w:sz w:val="24"/>
           <w:szCs w:val="24"/>
         </w:rPr>
@@ -744,14 +642,14 @@
           <w:tab w:val="left" w:pos="9072"/>
         </w:tabs>
         <w:rPr>
-          <w:rFonts w:ascii="Times New Roman" w:hAnsi="Times New Roman" w:cs="Times New Roman"/>
-          <w:sz w:val="24"/>
-          <w:szCs w:val="24"/>
-        </w:rPr>
-      </w:pPr>
-      <w:r>
-        <w:rPr>
-          <w:rFonts w:ascii="Times New Roman" w:hAnsi="Times New Roman" w:cs="Times New Roman"/>
+          <w:rFonts w:cs="Times New Roman"/>
+          <w:sz w:val="24"/>
+          <w:szCs w:val="24"/>
+        </w:rPr>
+      </w:pPr>
+      <w:r>
+        <w:rPr>
+          <w:rFonts w:cs="Times New Roman"/>
           <w:sz w:val="24"/>
           <w:szCs w:val="24"/>
         </w:rPr>
@@ -759,7 +657,7 @@
       </w:r>
       <w:r>
         <w:rPr>
-          <w:rFonts w:ascii="Times New Roman" w:hAnsi="Times New Roman" w:cs="Times New Roman"/>
+          <w:rFonts w:cs="Times New Roman"/>
           <w:sz w:val="24"/>
           <w:szCs w:val="24"/>
         </w:rPr>
@@ -767,7 +665,7 @@
       </w:r>
       <w:r>
         <w:rPr>
-          <w:rFonts w:ascii="Times New Roman" w:hAnsi="Times New Roman" w:cs="Times New Roman"/>
+          <w:rFonts w:cs="Times New Roman"/>
           <w:sz w:val="24"/>
           <w:szCs w:val="24"/>
           <w:u w:val="single"/>
@@ -776,7 +674,7 @@
       </w:r>
       <w:r>
         <w:rPr>
-          <w:rFonts w:ascii="Times New Roman" w:hAnsi="Times New Roman" w:cs="Times New Roman"/>
+          <w:rFonts w:cs="Times New Roman"/>
           <w:sz w:val="24"/>
           <w:szCs w:val="24"/>
           <w:u w:val="single"/>
@@ -786,7 +684,7 @@
       </w:r>
       <w:r>
         <w:rPr>
-          <w:rFonts w:ascii="Times New Roman" w:hAnsi="Times New Roman" w:cs="Times New Roman"/>
+          <w:rFonts w:cs="Times New Roman"/>
           <w:sz w:val="24"/>
           <w:szCs w:val="24"/>
         </w:rPr>
@@ -795,7 +693,7 @@
       </w:r>
       <w:r>
         <w:rPr>
-          <w:rFonts w:ascii="Times New Roman" w:hAnsi="Times New Roman" w:cs="Times New Roman"/>
+          <w:rFonts w:cs="Times New Roman"/>
           <w:sz w:val="24"/>
           <w:szCs w:val="24"/>
           <w:u w:val="single"/>
@@ -804,7 +702,7 @@
       </w:r>
       <w:r>
         <w:rPr>
-          <w:rFonts w:ascii="Times New Roman" w:hAnsi="Times New Roman" w:cs="Times New Roman"/>
+          <w:rFonts w:cs="Times New Roman"/>
           <w:sz w:val="24"/>
           <w:szCs w:val="24"/>
           <w:u w:val="single"/>
@@ -814,7 +712,7 @@
       </w:r>
       <w:r>
         <w:rPr>
-          <w:rFonts w:ascii="Times New Roman" w:hAnsi="Times New Roman" w:cs="Times New Roman"/>
+          <w:rFonts w:cs="Times New Roman"/>
           <w:sz w:val="24"/>
           <w:szCs w:val="24"/>
         </w:rPr>
@@ -830,7 +728,7 @@
           <w:tab w:val="left" w:pos="6804"/>
         </w:tabs>
         <w:rPr>
-          <w:rFonts w:ascii="Times New Roman" w:hAnsi="Times New Roman" w:cs="Times New Roman"/>
+          <w:rFonts w:cs="Times New Roman"/>
           <w:sz w:val="24"/>
           <w:szCs w:val="24"/>
         </w:rPr>
@@ -845,7 +743,7 @@
           <w:tab w:val="left" w:pos="6804"/>
         </w:tabs>
         <w:rPr>
-          <w:rFonts w:ascii="Times New Roman" w:hAnsi="Times New Roman" w:cs="Times New Roman"/>
+          <w:rFonts w:cs="Times New Roman"/>
           <w:sz w:val="24"/>
           <w:szCs w:val="24"/>
         </w:rPr>
@@ -860,7 +758,7 @@
           <w:tab w:val="left" w:pos="6804"/>
         </w:tabs>
         <w:rPr>
-          <w:rFonts w:ascii="Times New Roman" w:hAnsi="Times New Roman" w:cs="Times New Roman"/>
+          <w:rFonts w:cs="Times New Roman"/>
           <w:sz w:val="24"/>
           <w:szCs w:val="24"/>
         </w:rPr>
@@ -872,7 +770,7 @@
       </w:pPr>
       <w:r>
         <w:rPr>
-          <w:rFonts w:ascii="Times New Roman" w:hAnsi="Times New Roman" w:cs="Times New Roman"/>
+          <w:rFonts w:cs="Times New Roman"/>
           <w:sz w:val="24"/>
           <w:szCs w:val="24"/>
         </w:rPr>
@@ -898,6 +796,7 @@
         <w:rPr>
           <w:b/>
           <w:bCs/>
+          <w:sz w:val="28"/>
         </w:rPr>
       </w:sdtEndPr>
       <w:sdtContent>
@@ -926,8 +825,7 @@
         <w:p>
           <w:pPr>
             <w:rPr>
-              <w:rFonts w:ascii="Times New Roman" w:hAnsi="Times New Roman" w:cs="Times New Roman"/>
-              <w:sz w:val="28"/>
+              <w:rFonts w:cs="Times New Roman"/>
               <w:szCs w:val="28"/>
               <w:lang w:eastAsia="ru-RU"/>
             </w:rPr>
@@ -939,35 +837,30 @@
             <w:tabs>
               <w:tab w:val="right" w:leader="dot" w:pos="9345"/>
             </w:tabs>
-            <w:jc w:val="both"/>
             <w:rPr>
-              <w:rFonts w:ascii="Times New Roman" w:eastAsiaTheme="minorEastAsia" w:hAnsi="Times New Roman" w:cs="Times New Roman"/>
+              <w:rFonts w:eastAsiaTheme="minorEastAsia" w:cs="Times New Roman"/>
               <w:noProof/>
-              <w:sz w:val="28"/>
               <w:szCs w:val="28"/>
               <w:lang w:eastAsia="ru-RU"/>
             </w:rPr>
           </w:pPr>
           <w:r>
             <w:rPr>
-              <w:rFonts w:ascii="Times New Roman" w:hAnsi="Times New Roman" w:cs="Times New Roman"/>
-              <w:sz w:val="28"/>
+              <w:rFonts w:cs="Times New Roman"/>
               <w:szCs w:val="28"/>
             </w:rPr>
             <w:fldChar w:fldCharType="begin"/>
           </w:r>
           <w:r>
             <w:rPr>
-              <w:rFonts w:ascii="Times New Roman" w:hAnsi="Times New Roman" w:cs="Times New Roman"/>
-              <w:sz w:val="28"/>
+              <w:rFonts w:cs="Times New Roman"/>
               <w:szCs w:val="28"/>
             </w:rPr>
             <w:instrText xml:space="preserve"> TOC \o "1-3" \h \z \u </w:instrText>
           </w:r>
           <w:r>
             <w:rPr>
-              <w:rFonts w:ascii="Times New Roman" w:hAnsi="Times New Roman" w:cs="Times New Roman"/>
-              <w:sz w:val="28"/>
+              <w:rFonts w:cs="Times New Roman"/>
               <w:szCs w:val="28"/>
             </w:rPr>
             <w:fldChar w:fldCharType="separate"/>
@@ -976,80 +869,72 @@
             <w:r>
               <w:rPr>
                 <w:rStyle w:val="a5"/>
-                <w:rFonts w:ascii="Times New Roman" w:hAnsi="Times New Roman" w:cs="Times New Roman"/>
+                <w:rFonts w:cs="Times New Roman"/>
                 <w:b/>
                 <w:bCs/>
                 <w:noProof/>
-                <w:sz w:val="28"/>
                 <w:szCs w:val="28"/>
               </w:rPr>
               <w:t>Введение</w:t>
             </w:r>
             <w:r>
               <w:rPr>
-                <w:rFonts w:ascii="Times New Roman" w:hAnsi="Times New Roman" w:cs="Times New Roman"/>
+                <w:rFonts w:cs="Times New Roman"/>
                 <w:noProof/>
                 <w:webHidden/>
-                <w:sz w:val="28"/>
                 <w:szCs w:val="28"/>
               </w:rPr>
               <w:tab/>
             </w:r>
             <w:r>
               <w:rPr>
-                <w:rFonts w:ascii="Times New Roman" w:hAnsi="Times New Roman" w:cs="Times New Roman"/>
+                <w:rFonts w:cs="Times New Roman"/>
                 <w:noProof/>
                 <w:webHidden/>
-                <w:sz w:val="28"/>
                 <w:szCs w:val="28"/>
               </w:rPr>
               <w:fldChar w:fldCharType="begin"/>
             </w:r>
             <w:r>
               <w:rPr>
-                <w:rFonts w:ascii="Times New Roman" w:hAnsi="Times New Roman" w:cs="Times New Roman"/>
+                <w:rFonts w:cs="Times New Roman"/>
                 <w:noProof/>
                 <w:webHidden/>
-                <w:sz w:val="28"/>
                 <w:szCs w:val="28"/>
               </w:rPr>
               <w:instrText xml:space="preserve"> PAGEREF _Toc98962731 \h </w:instrText>
             </w:r>
             <w:r>
               <w:rPr>
-                <w:rFonts w:ascii="Times New Roman" w:hAnsi="Times New Roman" w:cs="Times New Roman"/>
+                <w:rFonts w:cs="Times New Roman"/>
                 <w:noProof/>
                 <w:webHidden/>
-                <w:sz w:val="28"/>
-                <w:szCs w:val="28"/>
-              </w:rPr>
-            </w:r>
-            <w:r>
-              <w:rPr>
-                <w:rFonts w:ascii="Times New Roman" w:hAnsi="Times New Roman" w:cs="Times New Roman"/>
+                <w:szCs w:val="28"/>
+              </w:rPr>
+            </w:r>
+            <w:r>
+              <w:rPr>
+                <w:rFonts w:cs="Times New Roman"/>
                 <w:noProof/>
                 <w:webHidden/>
-                <w:sz w:val="28"/>
                 <w:szCs w:val="28"/>
               </w:rPr>
               <w:fldChar w:fldCharType="separate"/>
             </w:r>
             <w:r>
               <w:rPr>
-                <w:rFonts w:ascii="Times New Roman" w:hAnsi="Times New Roman" w:cs="Times New Roman"/>
+                <w:rFonts w:cs="Times New Roman"/>
                 <w:noProof/>
                 <w:webHidden/>
-                <w:sz w:val="28"/>
                 <w:szCs w:val="28"/>
               </w:rPr>
               <w:t>3</w:t>
             </w:r>
             <w:r>
               <w:rPr>
-                <w:rFonts w:ascii="Times New Roman" w:hAnsi="Times New Roman" w:cs="Times New Roman"/>
+                <w:rFonts w:cs="Times New Roman"/>
                 <w:noProof/>
                 <w:webHidden/>
-                <w:sz w:val="28"/>
                 <w:szCs w:val="28"/>
               </w:rPr>
               <w:fldChar w:fldCharType="end"/>
@@ -1063,11 +948,9 @@
               <w:tab w:val="left" w:pos="440"/>
               <w:tab w:val="right" w:leader="dot" w:pos="9345"/>
             </w:tabs>
-            <w:jc w:val="both"/>
             <w:rPr>
-              <w:rFonts w:ascii="Times New Roman" w:eastAsiaTheme="minorEastAsia" w:hAnsi="Times New Roman" w:cs="Times New Roman"/>
+              <w:rFonts w:eastAsiaTheme="minorEastAsia" w:cs="Times New Roman"/>
               <w:noProof/>
-              <w:sz w:val="28"/>
               <w:szCs w:val="28"/>
               <w:lang w:eastAsia="ru-RU"/>
             </w:rPr>
@@ -1076,20 +959,18 @@
             <w:r>
               <w:rPr>
                 <w:rStyle w:val="a5"/>
-                <w:rFonts w:ascii="Times New Roman" w:hAnsi="Times New Roman" w:cs="Times New Roman"/>
+                <w:rFonts w:cs="Times New Roman"/>
                 <w:b/>
                 <w:bCs/>
                 <w:noProof/>
-                <w:sz w:val="28"/>
                 <w:szCs w:val="28"/>
               </w:rPr>
               <w:t>1.</w:t>
             </w:r>
             <w:r>
               <w:rPr>
-                <w:rFonts w:ascii="Times New Roman" w:eastAsiaTheme="minorEastAsia" w:hAnsi="Times New Roman" w:cs="Times New Roman"/>
-                <w:noProof/>
-                <w:sz w:val="28"/>
+                <w:rFonts w:eastAsiaTheme="minorEastAsia" w:cs="Times New Roman"/>
+                <w:noProof/>
                 <w:szCs w:val="28"/>
                 <w:lang w:eastAsia="ru-RU"/>
               </w:rPr>
@@ -1098,80 +979,72 @@
             <w:r>
               <w:rPr>
                 <w:rStyle w:val="a5"/>
-                <w:rFonts w:ascii="Times New Roman" w:hAnsi="Times New Roman" w:cs="Times New Roman"/>
+                <w:rFonts w:cs="Times New Roman"/>
                 <w:b/>
                 <w:bCs/>
                 <w:noProof/>
-                <w:sz w:val="28"/>
                 <w:szCs w:val="28"/>
               </w:rPr>
               <w:t>Обзор методов тематической классификации текстов</w:t>
             </w:r>
             <w:r>
               <w:rPr>
-                <w:rFonts w:ascii="Times New Roman" w:hAnsi="Times New Roman" w:cs="Times New Roman"/>
+                <w:rFonts w:cs="Times New Roman"/>
                 <w:noProof/>
                 <w:webHidden/>
-                <w:sz w:val="28"/>
                 <w:szCs w:val="28"/>
               </w:rPr>
               <w:tab/>
             </w:r>
             <w:r>
               <w:rPr>
-                <w:rFonts w:ascii="Times New Roman" w:hAnsi="Times New Roman" w:cs="Times New Roman"/>
+                <w:rFonts w:cs="Times New Roman"/>
                 <w:noProof/>
                 <w:webHidden/>
-                <w:sz w:val="28"/>
                 <w:szCs w:val="28"/>
               </w:rPr>
               <w:fldChar w:fldCharType="begin"/>
             </w:r>
             <w:r>
               <w:rPr>
-                <w:rFonts w:ascii="Times New Roman" w:hAnsi="Times New Roman" w:cs="Times New Roman"/>
+                <w:rFonts w:cs="Times New Roman"/>
                 <w:noProof/>
                 <w:webHidden/>
-                <w:sz w:val="28"/>
                 <w:szCs w:val="28"/>
               </w:rPr>
               <w:instrText xml:space="preserve"> PAGEREF _Toc98962732 \h </w:instrText>
             </w:r>
             <w:r>
               <w:rPr>
-                <w:rFonts w:ascii="Times New Roman" w:hAnsi="Times New Roman" w:cs="Times New Roman"/>
+                <w:rFonts w:cs="Times New Roman"/>
                 <w:noProof/>
                 <w:webHidden/>
-                <w:sz w:val="28"/>
-                <w:szCs w:val="28"/>
-              </w:rPr>
-            </w:r>
-            <w:r>
-              <w:rPr>
-                <w:rFonts w:ascii="Times New Roman" w:hAnsi="Times New Roman" w:cs="Times New Roman"/>
+                <w:szCs w:val="28"/>
+              </w:rPr>
+            </w:r>
+            <w:r>
+              <w:rPr>
+                <w:rFonts w:cs="Times New Roman"/>
                 <w:noProof/>
                 <w:webHidden/>
-                <w:sz w:val="28"/>
                 <w:szCs w:val="28"/>
               </w:rPr>
               <w:fldChar w:fldCharType="separate"/>
             </w:r>
             <w:r>
               <w:rPr>
-                <w:rFonts w:ascii="Times New Roman" w:hAnsi="Times New Roman" w:cs="Times New Roman"/>
+                <w:rFonts w:cs="Times New Roman"/>
                 <w:noProof/>
                 <w:webHidden/>
-                <w:sz w:val="28"/>
                 <w:szCs w:val="28"/>
               </w:rPr>
               <w:t>4</w:t>
             </w:r>
             <w:r>
               <w:rPr>
-                <w:rFonts w:ascii="Times New Roman" w:hAnsi="Times New Roman" w:cs="Times New Roman"/>
+                <w:rFonts w:cs="Times New Roman"/>
                 <w:noProof/>
                 <w:webHidden/>
-                <w:sz w:val="28"/>
                 <w:szCs w:val="28"/>
               </w:rPr>
               <w:fldChar w:fldCharType="end"/>
@@ -1185,11 +1058,9 @@
               <w:tab w:val="left" w:pos="880"/>
               <w:tab w:val="right" w:leader="dot" w:pos="9345"/>
             </w:tabs>
-            <w:jc w:val="both"/>
             <w:rPr>
-              <w:rFonts w:ascii="Times New Roman" w:eastAsiaTheme="minorEastAsia" w:hAnsi="Times New Roman" w:cs="Times New Roman"/>
+              <w:rFonts w:eastAsiaTheme="minorEastAsia" w:cs="Times New Roman"/>
               <w:noProof/>
-              <w:sz w:val="28"/>
               <w:szCs w:val="28"/>
               <w:lang w:eastAsia="ru-RU"/>
             </w:rPr>
@@ -1198,20 +1069,18 @@
             <w:r>
               <w:rPr>
                 <w:rStyle w:val="a5"/>
-                <w:rFonts w:ascii="Times New Roman" w:hAnsi="Times New Roman" w:cs="Times New Roman"/>
+                <w:rFonts w:cs="Times New Roman"/>
                 <w:b/>
                 <w:bCs/>
                 <w:noProof/>
-                <w:sz w:val="28"/>
                 <w:szCs w:val="28"/>
               </w:rPr>
               <w:t>1.1</w:t>
             </w:r>
             <w:r>
               <w:rPr>
-                <w:rFonts w:ascii="Times New Roman" w:eastAsiaTheme="minorEastAsia" w:hAnsi="Times New Roman" w:cs="Times New Roman"/>
-                <w:noProof/>
-                <w:sz w:val="28"/>
+                <w:rFonts w:eastAsiaTheme="minorEastAsia" w:cs="Times New Roman"/>
+                <w:noProof/>
                 <w:szCs w:val="28"/>
                 <w:lang w:eastAsia="ru-RU"/>
               </w:rPr>
@@ -1220,80 +1089,72 @@
             <w:r>
               <w:rPr>
                 <w:rStyle w:val="a5"/>
-                <w:rFonts w:ascii="Times New Roman" w:hAnsi="Times New Roman" w:cs="Times New Roman"/>
+                <w:rFonts w:cs="Times New Roman"/>
                 <w:b/>
                 <w:bCs/>
                 <w:noProof/>
-                <w:sz w:val="28"/>
                 <w:szCs w:val="28"/>
               </w:rPr>
               <w:t>Терминология</w:t>
             </w:r>
             <w:r>
               <w:rPr>
-                <w:rFonts w:ascii="Times New Roman" w:hAnsi="Times New Roman" w:cs="Times New Roman"/>
+                <w:rFonts w:cs="Times New Roman"/>
                 <w:noProof/>
                 <w:webHidden/>
-                <w:sz w:val="28"/>
                 <w:szCs w:val="28"/>
               </w:rPr>
               <w:tab/>
             </w:r>
             <w:r>
               <w:rPr>
-                <w:rFonts w:ascii="Times New Roman" w:hAnsi="Times New Roman" w:cs="Times New Roman"/>
+                <w:rFonts w:cs="Times New Roman"/>
                 <w:noProof/>
                 <w:webHidden/>
-                <w:sz w:val="28"/>
                 <w:szCs w:val="28"/>
               </w:rPr>
               <w:fldChar w:fldCharType="begin"/>
             </w:r>
             <w:r>
               <w:rPr>
-                <w:rFonts w:ascii="Times New Roman" w:hAnsi="Times New Roman" w:cs="Times New Roman"/>
+                <w:rFonts w:cs="Times New Roman"/>
                 <w:noProof/>
                 <w:webHidden/>
-                <w:sz w:val="28"/>
                 <w:szCs w:val="28"/>
               </w:rPr>
               <w:instrText xml:space="preserve"> PAGEREF _Toc98962733 \h </w:instrText>
             </w:r>
             <w:r>
               <w:rPr>
-                <w:rFonts w:ascii="Times New Roman" w:hAnsi="Times New Roman" w:cs="Times New Roman"/>
+                <w:rFonts w:cs="Times New Roman"/>
                 <w:noProof/>
                 <w:webHidden/>
-                <w:sz w:val="28"/>
-                <w:szCs w:val="28"/>
-              </w:rPr>
-            </w:r>
-            <w:r>
-              <w:rPr>
-                <w:rFonts w:ascii="Times New Roman" w:hAnsi="Times New Roman" w:cs="Times New Roman"/>
+                <w:szCs w:val="28"/>
+              </w:rPr>
+            </w:r>
+            <w:r>
+              <w:rPr>
+                <w:rFonts w:cs="Times New Roman"/>
                 <w:noProof/>
                 <w:webHidden/>
-                <w:sz w:val="28"/>
                 <w:szCs w:val="28"/>
               </w:rPr>
               <w:fldChar w:fldCharType="separate"/>
             </w:r>
             <w:r>
               <w:rPr>
-                <w:rFonts w:ascii="Times New Roman" w:hAnsi="Times New Roman" w:cs="Times New Roman"/>
+                <w:rFonts w:cs="Times New Roman"/>
                 <w:noProof/>
                 <w:webHidden/>
-                <w:sz w:val="28"/>
                 <w:szCs w:val="28"/>
               </w:rPr>
               <w:t>4</w:t>
             </w:r>
             <w:r>
               <w:rPr>
-                <w:rFonts w:ascii="Times New Roman" w:hAnsi="Times New Roman" w:cs="Times New Roman"/>
+                <w:rFonts w:cs="Times New Roman"/>
                 <w:noProof/>
                 <w:webHidden/>
-                <w:sz w:val="28"/>
                 <w:szCs w:val="28"/>
               </w:rPr>
               <w:fldChar w:fldCharType="end"/>
@@ -1306,11 +1167,9 @@
             <w:tabs>
               <w:tab w:val="right" w:leader="dot" w:pos="9345"/>
             </w:tabs>
-            <w:jc w:val="both"/>
             <w:rPr>
-              <w:rFonts w:ascii="Times New Roman" w:eastAsiaTheme="minorEastAsia" w:hAnsi="Times New Roman" w:cs="Times New Roman"/>
+              <w:rFonts w:eastAsiaTheme="minorEastAsia" w:cs="Times New Roman"/>
               <w:noProof/>
-              <w:sz w:val="28"/>
               <w:szCs w:val="28"/>
               <w:lang w:eastAsia="ru-RU"/>
             </w:rPr>
@@ -1319,80 +1178,72 @@
             <w:r>
               <w:rPr>
                 <w:rStyle w:val="a5"/>
-                <w:rFonts w:ascii="Times New Roman" w:hAnsi="Times New Roman" w:cs="Times New Roman"/>
+                <w:rFonts w:cs="Times New Roman"/>
                 <w:b/>
                 <w:bCs/>
                 <w:noProof/>
-                <w:sz w:val="28"/>
                 <w:szCs w:val="28"/>
               </w:rPr>
               <w:t>Заключение</w:t>
             </w:r>
             <w:r>
               <w:rPr>
-                <w:rFonts w:ascii="Times New Roman" w:hAnsi="Times New Roman" w:cs="Times New Roman"/>
+                <w:rFonts w:cs="Times New Roman"/>
                 <w:noProof/>
                 <w:webHidden/>
-                <w:sz w:val="28"/>
                 <w:szCs w:val="28"/>
               </w:rPr>
               <w:tab/>
             </w:r>
             <w:r>
               <w:rPr>
-                <w:rFonts w:ascii="Times New Roman" w:hAnsi="Times New Roman" w:cs="Times New Roman"/>
+                <w:rFonts w:cs="Times New Roman"/>
                 <w:noProof/>
                 <w:webHidden/>
-                <w:sz w:val="28"/>
                 <w:szCs w:val="28"/>
               </w:rPr>
               <w:fldChar w:fldCharType="begin"/>
             </w:r>
             <w:r>
               <w:rPr>
-                <w:rFonts w:ascii="Times New Roman" w:hAnsi="Times New Roman" w:cs="Times New Roman"/>
+                <w:rFonts w:cs="Times New Roman"/>
                 <w:noProof/>
                 <w:webHidden/>
-                <w:sz w:val="28"/>
                 <w:szCs w:val="28"/>
               </w:rPr>
               <w:instrText xml:space="preserve"> PAGEREF _Toc98962734 \h </w:instrText>
             </w:r>
             <w:r>
               <w:rPr>
-                <w:rFonts w:ascii="Times New Roman" w:hAnsi="Times New Roman" w:cs="Times New Roman"/>
+                <w:rFonts w:cs="Times New Roman"/>
                 <w:noProof/>
                 <w:webHidden/>
-                <w:sz w:val="28"/>
-                <w:szCs w:val="28"/>
-              </w:rPr>
-            </w:r>
-            <w:r>
-              <w:rPr>
-                <w:rFonts w:ascii="Times New Roman" w:hAnsi="Times New Roman" w:cs="Times New Roman"/>
+                <w:szCs w:val="28"/>
+              </w:rPr>
+            </w:r>
+            <w:r>
+              <w:rPr>
+                <w:rFonts w:cs="Times New Roman"/>
                 <w:noProof/>
                 <w:webHidden/>
-                <w:sz w:val="28"/>
                 <w:szCs w:val="28"/>
               </w:rPr>
               <w:fldChar w:fldCharType="separate"/>
             </w:r>
             <w:r>
               <w:rPr>
-                <w:rFonts w:ascii="Times New Roman" w:hAnsi="Times New Roman" w:cs="Times New Roman"/>
+                <w:rFonts w:cs="Times New Roman"/>
                 <w:noProof/>
                 <w:webHidden/>
-                <w:sz w:val="28"/>
                 <w:szCs w:val="28"/>
               </w:rPr>
               <w:t>5</w:t>
             </w:r>
             <w:r>
               <w:rPr>
-                <w:rFonts w:ascii="Times New Roman" w:hAnsi="Times New Roman" w:cs="Times New Roman"/>
+                <w:rFonts w:cs="Times New Roman"/>
                 <w:noProof/>
                 <w:webHidden/>
-                <w:sz w:val="28"/>
                 <w:szCs w:val="28"/>
               </w:rPr>
               <w:fldChar w:fldCharType="end"/>
@@ -1405,11 +1256,9 @@
             <w:tabs>
               <w:tab w:val="right" w:leader="dot" w:pos="9345"/>
             </w:tabs>
-            <w:jc w:val="both"/>
             <w:rPr>
-              <w:rFonts w:ascii="Times New Roman" w:eastAsiaTheme="minorEastAsia" w:hAnsi="Times New Roman" w:cs="Times New Roman"/>
+              <w:rFonts w:eastAsiaTheme="minorEastAsia" w:cs="Times New Roman"/>
               <w:noProof/>
-              <w:sz w:val="28"/>
               <w:szCs w:val="28"/>
               <w:lang w:eastAsia="ru-RU"/>
             </w:rPr>
@@ -1418,80 +1267,72 @@
             <w:r>
               <w:rPr>
                 <w:rStyle w:val="a5"/>
-                <w:rFonts w:ascii="Times New Roman" w:hAnsi="Times New Roman" w:cs="Times New Roman"/>
+                <w:rFonts w:cs="Times New Roman"/>
                 <w:b/>
                 <w:bCs/>
                 <w:noProof/>
-                <w:sz w:val="28"/>
                 <w:szCs w:val="28"/>
               </w:rPr>
               <w:t>Библиографический список</w:t>
             </w:r>
             <w:r>
               <w:rPr>
-                <w:rFonts w:ascii="Times New Roman" w:hAnsi="Times New Roman" w:cs="Times New Roman"/>
+                <w:rFonts w:cs="Times New Roman"/>
                 <w:noProof/>
                 <w:webHidden/>
-                <w:sz w:val="28"/>
                 <w:szCs w:val="28"/>
               </w:rPr>
               <w:tab/>
             </w:r>
             <w:r>
               <w:rPr>
-                <w:rFonts w:ascii="Times New Roman" w:hAnsi="Times New Roman" w:cs="Times New Roman"/>
+                <w:rFonts w:cs="Times New Roman"/>
                 <w:noProof/>
                 <w:webHidden/>
-                <w:sz w:val="28"/>
                 <w:szCs w:val="28"/>
               </w:rPr>
               <w:fldChar w:fldCharType="begin"/>
             </w:r>
             <w:r>
               <w:rPr>
-                <w:rFonts w:ascii="Times New Roman" w:hAnsi="Times New Roman" w:cs="Times New Roman"/>
+                <w:rFonts w:cs="Times New Roman"/>
                 <w:noProof/>
                 <w:webHidden/>
-                <w:sz w:val="28"/>
                 <w:szCs w:val="28"/>
               </w:rPr>
               <w:instrText xml:space="preserve"> PAGEREF _Toc98962735 \h </w:instrText>
             </w:r>
             <w:r>
               <w:rPr>
-                <w:rFonts w:ascii="Times New Roman" w:hAnsi="Times New Roman" w:cs="Times New Roman"/>
+                <w:rFonts w:cs="Times New Roman"/>
                 <w:noProof/>
                 <w:webHidden/>
-                <w:sz w:val="28"/>
-                <w:szCs w:val="28"/>
-              </w:rPr>
-            </w:r>
-            <w:r>
-              <w:rPr>
-                <w:rFonts w:ascii="Times New Roman" w:hAnsi="Times New Roman" w:cs="Times New Roman"/>
+                <w:szCs w:val="28"/>
+              </w:rPr>
+            </w:r>
+            <w:r>
+              <w:rPr>
+                <w:rFonts w:cs="Times New Roman"/>
                 <w:noProof/>
                 <w:webHidden/>
-                <w:sz w:val="28"/>
                 <w:szCs w:val="28"/>
               </w:rPr>
               <w:fldChar w:fldCharType="separate"/>
             </w:r>
             <w:r>
               <w:rPr>
-                <w:rFonts w:ascii="Times New Roman" w:hAnsi="Times New Roman" w:cs="Times New Roman"/>
+                <w:rFonts w:cs="Times New Roman"/>
                 <w:noProof/>
                 <w:webHidden/>
-                <w:sz w:val="28"/>
                 <w:szCs w:val="28"/>
               </w:rPr>
               <w:t>7</w:t>
             </w:r>
             <w:r>
               <w:rPr>
-                <w:rFonts w:ascii="Times New Roman" w:hAnsi="Times New Roman" w:cs="Times New Roman"/>
+                <w:rFonts w:cs="Times New Roman"/>
                 <w:noProof/>
                 <w:webHidden/>
-                <w:sz w:val="28"/>
                 <w:szCs w:val="28"/>
               </w:rPr>
               <w:fldChar w:fldCharType="end"/>
@@ -1504,11 +1345,9 @@
             <w:tabs>
               <w:tab w:val="right" w:leader="dot" w:pos="9345"/>
             </w:tabs>
-            <w:jc w:val="both"/>
             <w:rPr>
-              <w:rFonts w:ascii="Times New Roman" w:eastAsiaTheme="minorEastAsia" w:hAnsi="Times New Roman" w:cs="Times New Roman"/>
+              <w:rFonts w:eastAsiaTheme="minorEastAsia" w:cs="Times New Roman"/>
               <w:noProof/>
-              <w:sz w:val="28"/>
               <w:szCs w:val="28"/>
               <w:lang w:eastAsia="ru-RU"/>
             </w:rPr>
@@ -1517,80 +1356,72 @@
             <w:r>
               <w:rPr>
                 <w:rStyle w:val="a5"/>
-                <w:rFonts w:ascii="Times New Roman" w:hAnsi="Times New Roman" w:cs="Times New Roman"/>
+                <w:rFonts w:cs="Times New Roman"/>
                 <w:b/>
                 <w:bCs/>
                 <w:noProof/>
-                <w:sz w:val="28"/>
                 <w:szCs w:val="28"/>
               </w:rPr>
               <w:t>Приложения</w:t>
             </w:r>
             <w:r>
               <w:rPr>
-                <w:rFonts w:ascii="Times New Roman" w:hAnsi="Times New Roman" w:cs="Times New Roman"/>
+                <w:rFonts w:cs="Times New Roman"/>
                 <w:noProof/>
                 <w:webHidden/>
-                <w:sz w:val="28"/>
                 <w:szCs w:val="28"/>
               </w:rPr>
               <w:tab/>
             </w:r>
             <w:r>
               <w:rPr>
-                <w:rFonts w:ascii="Times New Roman" w:hAnsi="Times New Roman" w:cs="Times New Roman"/>
+                <w:rFonts w:cs="Times New Roman"/>
                 <w:noProof/>
                 <w:webHidden/>
-                <w:sz w:val="28"/>
                 <w:szCs w:val="28"/>
               </w:rPr>
               <w:fldChar w:fldCharType="begin"/>
             </w:r>
             <w:r>
               <w:rPr>
-                <w:rFonts w:ascii="Times New Roman" w:hAnsi="Times New Roman" w:cs="Times New Roman"/>
+                <w:rFonts w:cs="Times New Roman"/>
                 <w:noProof/>
                 <w:webHidden/>
-                <w:sz w:val="28"/>
                 <w:szCs w:val="28"/>
               </w:rPr>
               <w:instrText xml:space="preserve"> PAGEREF _Toc98962736 \h </w:instrText>
             </w:r>
             <w:r>
               <w:rPr>
-                <w:rFonts w:ascii="Times New Roman" w:hAnsi="Times New Roman" w:cs="Times New Roman"/>
+                <w:rFonts w:cs="Times New Roman"/>
                 <w:noProof/>
                 <w:webHidden/>
-                <w:sz w:val="28"/>
-                <w:szCs w:val="28"/>
-              </w:rPr>
-            </w:r>
-            <w:r>
-              <w:rPr>
-                <w:rFonts w:ascii="Times New Roman" w:hAnsi="Times New Roman" w:cs="Times New Roman"/>
+                <w:szCs w:val="28"/>
+              </w:rPr>
+            </w:r>
+            <w:r>
+              <w:rPr>
+                <w:rFonts w:cs="Times New Roman"/>
                 <w:noProof/>
                 <w:webHidden/>
-                <w:sz w:val="28"/>
                 <w:szCs w:val="28"/>
               </w:rPr>
               <w:fldChar w:fldCharType="separate"/>
             </w:r>
             <w:r>
               <w:rPr>
-                <w:rFonts w:ascii="Times New Roman" w:hAnsi="Times New Roman" w:cs="Times New Roman"/>
+                <w:rFonts w:cs="Times New Roman"/>
                 <w:noProof/>
                 <w:webHidden/>
-                <w:sz w:val="28"/>
                 <w:szCs w:val="28"/>
               </w:rPr>
               <w:t>8</w:t>
             </w:r>
             <w:r>
               <w:rPr>
-                <w:rFonts w:ascii="Times New Roman" w:hAnsi="Times New Roman" w:cs="Times New Roman"/>
+                <w:rFonts w:cs="Times New Roman"/>
                 <w:noProof/>
                 <w:webHidden/>
-                <w:sz w:val="28"/>
                 <w:szCs w:val="28"/>
               </w:rPr>
               <w:fldChar w:fldCharType="end"/>
@@ -1603,11 +1434,9 @@
             <w:tabs>
               <w:tab w:val="right" w:leader="dot" w:pos="9345"/>
             </w:tabs>
-            <w:jc w:val="both"/>
             <w:rPr>
-              <w:rFonts w:ascii="Times New Roman" w:eastAsiaTheme="minorEastAsia" w:hAnsi="Times New Roman" w:cs="Times New Roman"/>
+              <w:rFonts w:eastAsiaTheme="minorEastAsia" w:cs="Times New Roman"/>
               <w:noProof/>
-              <w:sz w:val="28"/>
               <w:szCs w:val="28"/>
               <w:lang w:eastAsia="ru-RU"/>
             </w:rPr>
@@ -1616,80 +1445,72 @@
             <w:r>
               <w:rPr>
                 <w:rStyle w:val="a5"/>
-                <w:rFonts w:ascii="Times New Roman" w:hAnsi="Times New Roman" w:cs="Times New Roman"/>
+                <w:rFonts w:cs="Times New Roman"/>
                 <w:b/>
                 <w:bCs/>
                 <w:noProof/>
-                <w:sz w:val="28"/>
                 <w:szCs w:val="28"/>
               </w:rPr>
               <w:t>Приложение А. Листинг программы</w:t>
             </w:r>
             <w:r>
               <w:rPr>
-                <w:rFonts w:ascii="Times New Roman" w:hAnsi="Times New Roman" w:cs="Times New Roman"/>
+                <w:rFonts w:cs="Times New Roman"/>
                 <w:noProof/>
                 <w:webHidden/>
-                <w:sz w:val="28"/>
                 <w:szCs w:val="28"/>
               </w:rPr>
               <w:tab/>
             </w:r>
             <w:r>
               <w:rPr>
-                <w:rFonts w:ascii="Times New Roman" w:hAnsi="Times New Roman" w:cs="Times New Roman"/>
+                <w:rFonts w:cs="Times New Roman"/>
                 <w:noProof/>
                 <w:webHidden/>
-                <w:sz w:val="28"/>
                 <w:szCs w:val="28"/>
               </w:rPr>
               <w:fldChar w:fldCharType="begin"/>
             </w:r>
             <w:r>
               <w:rPr>
-                <w:rFonts w:ascii="Times New Roman" w:hAnsi="Times New Roman" w:cs="Times New Roman"/>
+                <w:rFonts w:cs="Times New Roman"/>
                 <w:noProof/>
                 <w:webHidden/>
-                <w:sz w:val="28"/>
                 <w:szCs w:val="28"/>
               </w:rPr>
               <w:instrText xml:space="preserve"> PAGEREF _Toc98962737 \h </w:instrText>
             </w:r>
             <w:r>
               <w:rPr>
-                <w:rFonts w:ascii="Times New Roman" w:hAnsi="Times New Roman" w:cs="Times New Roman"/>
+                <w:rFonts w:cs="Times New Roman"/>
                 <w:noProof/>
                 <w:webHidden/>
-                <w:sz w:val="28"/>
-                <w:szCs w:val="28"/>
-              </w:rPr>
-            </w:r>
-            <w:r>
-              <w:rPr>
-                <w:rFonts w:ascii="Times New Roman" w:hAnsi="Times New Roman" w:cs="Times New Roman"/>
+                <w:szCs w:val="28"/>
+              </w:rPr>
+            </w:r>
+            <w:r>
+              <w:rPr>
+                <w:rFonts w:cs="Times New Roman"/>
                 <w:noProof/>
                 <w:webHidden/>
-                <w:sz w:val="28"/>
                 <w:szCs w:val="28"/>
               </w:rPr>
               <w:fldChar w:fldCharType="separate"/>
             </w:r>
             <w:r>
               <w:rPr>
-                <w:rFonts w:ascii="Times New Roman" w:hAnsi="Times New Roman" w:cs="Times New Roman"/>
+                <w:rFonts w:cs="Times New Roman"/>
                 <w:noProof/>
                 <w:webHidden/>
-                <w:sz w:val="28"/>
                 <w:szCs w:val="28"/>
               </w:rPr>
               <w:t>8</w:t>
             </w:r>
             <w:r>
               <w:rPr>
-                <w:rFonts w:ascii="Times New Roman" w:hAnsi="Times New Roman" w:cs="Times New Roman"/>
+                <w:rFonts w:cs="Times New Roman"/>
                 <w:noProof/>
                 <w:webHidden/>
-                <w:sz w:val="28"/>
                 <w:szCs w:val="28"/>
               </w:rPr>
               <w:fldChar w:fldCharType="end"/>
@@ -1698,19 +1519,17 @@
         </w:p>
         <w:p>
           <w:pPr>
-            <w:jc w:val="both"/>
             <w:rPr>
-              <w:rFonts w:ascii="Times New Roman" w:hAnsi="Times New Roman" w:cs="Times New Roman"/>
+              <w:rFonts w:cs="Times New Roman"/>
               <w:b/>
               <w:bCs/>
             </w:rPr>
           </w:pPr>
           <w:r>
             <w:rPr>
-              <w:rFonts w:ascii="Times New Roman" w:hAnsi="Times New Roman" w:cs="Times New Roman"/>
+              <w:rFonts w:cs="Times New Roman"/>
               <w:b/>
               <w:bCs/>
-              <w:sz w:val="28"/>
               <w:szCs w:val="28"/>
             </w:rPr>
             <w:fldChar w:fldCharType="end"/>
@@ -1720,17 +1539,14 @@
     </w:sdt>
     <w:p>
       <w:pPr>
-        <w:jc w:val="both"/>
-        <w:rPr>
-          <w:rFonts w:ascii="Times New Roman" w:hAnsi="Times New Roman" w:cs="Times New Roman"/>
-          <w:sz w:val="28"/>
-          <w:szCs w:val="28"/>
-        </w:rPr>
-      </w:pPr>
-      <w:r>
-        <w:rPr>
-          <w:rFonts w:ascii="Times New Roman" w:hAnsi="Times New Roman" w:cs="Times New Roman"/>
-          <w:sz w:val="28"/>
+        <w:rPr>
+          <w:rFonts w:cs="Times New Roman"/>
+          <w:szCs w:val="28"/>
+        </w:rPr>
+      </w:pPr>
+      <w:r>
+        <w:rPr>
+          <w:rFonts w:cs="Times New Roman"/>
           <w:szCs w:val="28"/>
         </w:rPr>
         <w:br w:type="page"/>
@@ -1769,33 +1585,28 @@
       <w:pPr>
         <w:spacing w:line="360" w:lineRule="auto"/>
         <w:ind w:firstLine="708"/>
-        <w:jc w:val="both"/>
-        <w:rPr>
-          <w:rFonts w:ascii="Times New Roman" w:hAnsi="Times New Roman" w:cs="Times New Roman"/>
-          <w:sz w:val="28"/>
-          <w:szCs w:val="28"/>
-        </w:rPr>
-      </w:pPr>
-      <w:r>
-        <w:rPr>
-          <w:rFonts w:ascii="Times New Roman" w:hAnsi="Times New Roman" w:cs="Times New Roman"/>
-          <w:sz w:val="28"/>
+        <w:rPr>
+          <w:rFonts w:cs="Times New Roman"/>
+          <w:szCs w:val="28"/>
+        </w:rPr>
+      </w:pPr>
+      <w:r>
+        <w:rPr>
+          <w:rFonts w:cs="Times New Roman"/>
           <w:szCs w:val="28"/>
         </w:rPr>
         <w:t>Актуальность – потребность в классификации новостей</w:t>
       </w:r>
       <w:r>
         <w:rPr>
-          <w:rFonts w:ascii="Times New Roman" w:hAnsi="Times New Roman" w:cs="Times New Roman"/>
-          <w:sz w:val="28"/>
+          <w:rFonts w:cs="Times New Roman"/>
           <w:szCs w:val="28"/>
         </w:rPr>
         <w:t>, статей</w:t>
       </w:r>
       <w:r>
         <w:rPr>
-          <w:rFonts w:ascii="Times New Roman" w:hAnsi="Times New Roman" w:cs="Times New Roman"/>
-          <w:sz w:val="28"/>
+          <w:rFonts w:cs="Times New Roman"/>
           <w:szCs w:val="28"/>
         </w:rPr>
         <w:t xml:space="preserve"> или блогов.</w:t>
@@ -1805,65 +1616,56 @@
       <w:pPr>
         <w:spacing w:line="360" w:lineRule="auto"/>
         <w:ind w:firstLine="708"/>
-        <w:jc w:val="both"/>
-        <w:rPr>
-          <w:rFonts w:ascii="Times New Roman" w:hAnsi="Times New Roman" w:cs="Times New Roman"/>
-          <w:sz w:val="28"/>
-          <w:szCs w:val="28"/>
-        </w:rPr>
-      </w:pPr>
-      <w:r>
-        <w:rPr>
-          <w:rFonts w:ascii="Times New Roman" w:hAnsi="Times New Roman" w:cs="Times New Roman"/>
-          <w:sz w:val="28"/>
+        <w:rPr>
+          <w:rFonts w:cs="Times New Roman"/>
+          <w:szCs w:val="28"/>
+        </w:rPr>
+      </w:pPr>
+      <w:r>
+        <w:rPr>
+          <w:rFonts w:cs="Times New Roman"/>
           <w:szCs w:val="28"/>
         </w:rPr>
         <w:t xml:space="preserve">Цель работы </w:t>
       </w:r>
       <w:r>
         <w:rPr>
-          <w:rFonts w:ascii="Times New Roman" w:hAnsi="Times New Roman" w:cs="Times New Roman"/>
-          <w:sz w:val="28"/>
+          <w:rFonts w:cs="Times New Roman"/>
           <w:szCs w:val="28"/>
         </w:rPr>
         <w:t>–</w:t>
       </w:r>
       <w:r>
         <w:rPr>
-          <w:rFonts w:ascii="Times New Roman" w:hAnsi="Times New Roman" w:cs="Times New Roman"/>
-          <w:sz w:val="28"/>
+          <w:rFonts w:cs="Times New Roman"/>
           <w:szCs w:val="28"/>
         </w:rPr>
         <w:t xml:space="preserve"> </w:t>
       </w:r>
       <w:r>
         <w:rPr>
-          <w:rFonts w:ascii="Times New Roman" w:hAnsi="Times New Roman" w:cs="Times New Roman"/>
-          <w:sz w:val="28"/>
+          <w:rFonts w:cs="Times New Roman"/>
           <w:szCs w:val="28"/>
         </w:rPr>
         <w:t>обучение качественной модели, способн</w:t>
       </w:r>
       <w:r>
         <w:rPr>
-          <w:rFonts w:ascii="Times New Roman" w:hAnsi="Times New Roman" w:cs="Times New Roman"/>
-          <w:sz w:val="28"/>
+          <w:rFonts w:cs="Times New Roman"/>
           <w:szCs w:val="28"/>
         </w:rPr>
         <w:t>ой</w:t>
       </w:r>
       <w:r>
         <w:rPr>
-          <w:rFonts w:ascii="Times New Roman" w:hAnsi="Times New Roman" w:cs="Times New Roman"/>
-          <w:sz w:val="28"/>
+          <w:rFonts w:cs="Times New Roman"/>
           <w:szCs w:val="28"/>
         </w:rPr>
         <w:t xml:space="preserve"> классифицировать </w:t>
       </w:r>
       <w:r>
         <w:rPr>
-          <w:rFonts w:ascii="Times New Roman" w:hAnsi="Times New Roman" w:cs="Times New Roman"/>
-          <w:sz w:val="28"/>
+          <w:rFonts w:cs="Times New Roman"/>
           <w:szCs w:val="28"/>
         </w:rPr>
         <w:t>небольшие тексты.</w:t>
@@ -1873,17 +1675,14 @@
       <w:pPr>
         <w:spacing w:line="360" w:lineRule="auto"/>
         <w:ind w:firstLine="360"/>
-        <w:jc w:val="both"/>
-        <w:rPr>
-          <w:rFonts w:ascii="Times New Roman" w:hAnsi="Times New Roman" w:cs="Times New Roman"/>
-          <w:sz w:val="28"/>
-          <w:szCs w:val="28"/>
-        </w:rPr>
-      </w:pPr>
-      <w:r>
-        <w:rPr>
-          <w:rFonts w:ascii="Times New Roman" w:hAnsi="Times New Roman" w:cs="Times New Roman"/>
-          <w:sz w:val="28"/>
+        <w:rPr>
+          <w:rFonts w:cs="Times New Roman"/>
+          <w:szCs w:val="28"/>
+        </w:rPr>
+      </w:pPr>
+      <w:r>
+        <w:rPr>
+          <w:rFonts w:cs="Times New Roman"/>
           <w:szCs w:val="28"/>
         </w:rPr>
         <w:t>Задачи:</w:t>
@@ -1897,25 +1696,21 @@
           <w:numId w:val="1"/>
         </w:numPr>
         <w:spacing w:line="360" w:lineRule="auto"/>
-        <w:jc w:val="both"/>
-        <w:rPr>
-          <w:rFonts w:ascii="Times New Roman" w:hAnsi="Times New Roman" w:cs="Times New Roman"/>
-          <w:sz w:val="28"/>
-          <w:szCs w:val="28"/>
-        </w:rPr>
-      </w:pPr>
-      <w:r>
-        <w:rPr>
-          <w:rFonts w:ascii="Times New Roman" w:hAnsi="Times New Roman" w:cs="Times New Roman"/>
-          <w:sz w:val="28"/>
+        <w:rPr>
+          <w:rFonts w:cs="Times New Roman"/>
+          <w:szCs w:val="28"/>
+        </w:rPr>
+      </w:pPr>
+      <w:r>
+        <w:rPr>
+          <w:rFonts w:cs="Times New Roman"/>
           <w:szCs w:val="28"/>
         </w:rPr>
         <w:t>провести анализ литературы</w:t>
       </w:r>
       <w:r>
         <w:rPr>
-          <w:rFonts w:ascii="Times New Roman" w:hAnsi="Times New Roman" w:cs="Times New Roman"/>
-          <w:sz w:val="28"/>
+          <w:rFonts w:cs="Times New Roman"/>
           <w:szCs w:val="28"/>
           <w:lang w:val="en-US"/>
         </w:rPr>
@@ -1930,17 +1725,14 @@
           <w:numId w:val="1"/>
         </w:numPr>
         <w:spacing w:line="360" w:lineRule="auto"/>
-        <w:jc w:val="both"/>
-        <w:rPr>
-          <w:rFonts w:ascii="Times New Roman" w:hAnsi="Times New Roman" w:cs="Times New Roman"/>
-          <w:sz w:val="28"/>
-          <w:szCs w:val="28"/>
-        </w:rPr>
-      </w:pPr>
-      <w:r>
-        <w:rPr>
-          <w:rFonts w:ascii="Times New Roman" w:hAnsi="Times New Roman" w:cs="Times New Roman"/>
-          <w:sz w:val="28"/>
+        <w:rPr>
+          <w:rFonts w:cs="Times New Roman"/>
+          <w:szCs w:val="28"/>
+        </w:rPr>
+      </w:pPr>
+      <w:r>
+        <w:rPr>
+          <w:rFonts w:cs="Times New Roman"/>
           <w:szCs w:val="28"/>
         </w:rPr>
         <w:t>определить предметную область;</w:t>
@@ -1954,17 +1746,14 @@
           <w:numId w:val="1"/>
         </w:numPr>
         <w:spacing w:line="360" w:lineRule="auto"/>
-        <w:jc w:val="both"/>
-        <w:rPr>
-          <w:rFonts w:ascii="Times New Roman" w:hAnsi="Times New Roman" w:cs="Times New Roman"/>
-          <w:sz w:val="28"/>
-          <w:szCs w:val="28"/>
-        </w:rPr>
-      </w:pPr>
-      <w:r>
-        <w:rPr>
-          <w:rFonts w:ascii="Times New Roman" w:hAnsi="Times New Roman" w:cs="Times New Roman"/>
-          <w:sz w:val="28"/>
+        <w:rPr>
+          <w:rFonts w:cs="Times New Roman"/>
+          <w:szCs w:val="28"/>
+        </w:rPr>
+      </w:pPr>
+      <w:r>
+        <w:rPr>
+          <w:rFonts w:cs="Times New Roman"/>
           <w:szCs w:val="28"/>
         </w:rPr>
         <w:t>подобрать готовый набор данных или написать парсер для его формирования;</w:t>
@@ -1978,17 +1767,14 @@
           <w:numId w:val="1"/>
         </w:numPr>
         <w:spacing w:line="360" w:lineRule="auto"/>
-        <w:jc w:val="both"/>
-        <w:rPr>
-          <w:rFonts w:ascii="Times New Roman" w:hAnsi="Times New Roman" w:cs="Times New Roman"/>
-          <w:sz w:val="28"/>
-          <w:szCs w:val="28"/>
-        </w:rPr>
-      </w:pPr>
-      <w:r>
-        <w:rPr>
-          <w:rFonts w:ascii="Times New Roman" w:hAnsi="Times New Roman" w:cs="Times New Roman"/>
-          <w:sz w:val="28"/>
+        <w:rPr>
+          <w:rFonts w:cs="Times New Roman"/>
+          <w:szCs w:val="28"/>
+        </w:rPr>
+      </w:pPr>
+      <w:r>
+        <w:rPr>
+          <w:rFonts w:cs="Times New Roman"/>
           <w:szCs w:val="28"/>
         </w:rPr>
         <w:t>сделать обзор методов тематической классификации текстов;</w:t>
@@ -2002,17 +1788,14 @@
           <w:numId w:val="1"/>
         </w:numPr>
         <w:spacing w:line="360" w:lineRule="auto"/>
-        <w:jc w:val="both"/>
-        <w:rPr>
-          <w:rFonts w:ascii="Times New Roman" w:hAnsi="Times New Roman" w:cs="Times New Roman"/>
-          <w:sz w:val="28"/>
-          <w:szCs w:val="28"/>
-        </w:rPr>
-      </w:pPr>
-      <w:r>
-        <w:rPr>
-          <w:rFonts w:ascii="Times New Roman" w:hAnsi="Times New Roman" w:cs="Times New Roman"/>
-          <w:sz w:val="28"/>
+        <w:rPr>
+          <w:rFonts w:cs="Times New Roman"/>
+          <w:szCs w:val="28"/>
+        </w:rPr>
+      </w:pPr>
+      <w:r>
+        <w:rPr>
+          <w:rFonts w:cs="Times New Roman"/>
           <w:szCs w:val="28"/>
         </w:rPr>
         <w:t>построить модель тематической классификации;</w:t>
@@ -2026,17 +1809,14 @@
           <w:numId w:val="1"/>
         </w:numPr>
         <w:spacing w:line="360" w:lineRule="auto"/>
-        <w:jc w:val="both"/>
-        <w:rPr>
-          <w:rFonts w:ascii="Times New Roman" w:hAnsi="Times New Roman" w:cs="Times New Roman"/>
-          <w:sz w:val="28"/>
-          <w:szCs w:val="28"/>
-        </w:rPr>
-      </w:pPr>
-      <w:r>
-        <w:rPr>
-          <w:rFonts w:ascii="Times New Roman" w:hAnsi="Times New Roman" w:cs="Times New Roman"/>
-          <w:sz w:val="28"/>
+        <w:rPr>
+          <w:rFonts w:cs="Times New Roman"/>
+          <w:szCs w:val="28"/>
+        </w:rPr>
+      </w:pPr>
+      <w:r>
+        <w:rPr>
+          <w:rFonts w:cs="Times New Roman"/>
           <w:szCs w:val="28"/>
         </w:rPr>
         <w:t>дать оценку качества построенной модели.</w:t>
@@ -2046,15 +1826,13 @@
       <w:pPr>
         <w:spacing w:line="360" w:lineRule="auto"/>
         <w:rPr>
-          <w:rFonts w:ascii="Times New Roman" w:hAnsi="Times New Roman" w:cs="Times New Roman"/>
-          <w:sz w:val="28"/>
-          <w:szCs w:val="28"/>
-        </w:rPr>
-      </w:pPr>
-      <w:r>
-        <w:rPr>
-          <w:rFonts w:ascii="Times New Roman" w:hAnsi="Times New Roman" w:cs="Times New Roman"/>
-          <w:sz w:val="28"/>
+          <w:rFonts w:cs="Times New Roman"/>
+          <w:szCs w:val="28"/>
+        </w:rPr>
+      </w:pPr>
+      <w:r>
+        <w:rPr>
+          <w:rFonts w:cs="Times New Roman"/>
           <w:szCs w:val="28"/>
         </w:rPr>
         <w:br w:type="page"/>
@@ -2065,11 +1843,9 @@
         <w:pStyle w:val="1"/>
         <w:numPr>
           <w:ilvl w:val="0"/>
-          <w:numId w:val="4"/>
+          <w:numId w:val="6"/>
         </w:numPr>
         <w:spacing w:before="0" w:line="360" w:lineRule="auto"/>
-        <w:ind w:left="284" w:hanging="284"/>
-        <w:jc w:val="center"/>
         <w:rPr>
           <w:rFonts w:ascii="Times New Roman" w:hAnsi="Times New Roman" w:cs="Times New Roman"/>
           <w:b/>
@@ -2091,10 +1867,991 @@
           <w:szCs w:val="36"/>
         </w:rPr>
         <w:lastRenderedPageBreak/>
-        <w:t xml:space="preserve">Обзор </w:t>
-      </w:r>
-      <w:bookmarkEnd w:id="1"/>
-      <w:r>
+        <w:t xml:space="preserve"> Машинное обучение и его применение</w:t>
+      </w:r>
+    </w:p>
+    <w:p>
+      <w:pPr>
+        <w:spacing w:line="360" w:lineRule="auto"/>
+        <w:ind w:firstLine="360"/>
+      </w:pPr>
+      <w:r>
+        <w:t>Машинное обучение</w:t>
+      </w:r>
+      <w:r>
+        <w:t xml:space="preserve"> – </w:t>
+      </w:r>
+      <w:r>
+        <w:t>это специализированный способ, позволяющий обучать компьютеры, не прибегая к программированию. Отчасти это похоже на процесс обучения младенца, который учится самостоятельно классифицировать объекты и события, определять взаимосвязи между ними.</w:t>
+      </w:r>
+    </w:p>
+    <w:p>
+      <w:pPr>
+        <w:spacing w:line="360" w:lineRule="auto"/>
+        <w:ind w:firstLine="360"/>
+      </w:pPr>
+      <w:r>
+        <w:t>В основе машинного обучения лежат три одинаково важных компонента:</w:t>
+      </w:r>
+    </w:p>
+    <w:p>
+      <w:pPr>
+        <w:pStyle w:val="a7"/>
+        <w:numPr>
+          <w:ilvl w:val="0"/>
+          <w:numId w:val="9"/>
+        </w:numPr>
+        <w:spacing w:line="360" w:lineRule="auto"/>
+      </w:pPr>
+      <w:r>
+        <w:rPr>
+          <w:b/>
+          <w:bCs/>
+        </w:rPr>
+        <w:t>Данные. </w:t>
+      </w:r>
+      <w:r>
+        <w:t>Собираются всевозможными способами. Чем больше данных, тем эффективней машинное обучение и точнее будущий результат.</w:t>
+      </w:r>
+    </w:p>
+    <w:p>
+      <w:pPr>
+        <w:pStyle w:val="a7"/>
+        <w:numPr>
+          <w:ilvl w:val="0"/>
+          <w:numId w:val="9"/>
+        </w:numPr>
+        <w:spacing w:line="360" w:lineRule="auto"/>
+      </w:pPr>
+      <w:r>
+        <w:rPr>
+          <w:b/>
+          <w:bCs/>
+        </w:rPr>
+        <w:t>Признаки. </w:t>
+      </w:r>
+      <w:r>
+        <w:t>Определяют, на каких параметрах строится машинное обучение.</w:t>
+      </w:r>
+    </w:p>
+    <w:p>
+      <w:pPr>
+        <w:pStyle w:val="a7"/>
+        <w:numPr>
+          <w:ilvl w:val="0"/>
+          <w:numId w:val="9"/>
+        </w:numPr>
+        <w:spacing w:line="360" w:lineRule="auto"/>
+      </w:pPr>
+      <w:r>
+        <w:rPr>
+          <w:b/>
+          <w:bCs/>
+        </w:rPr>
+        <w:t>Алгоритм. </w:t>
+      </w:r>
+      <w:r>
+        <w:t>Выбор метода машинного обучения (при условии наличия хороших данных) будет влиять на точность, скорость работы и размер готовой модели.</w:t>
+      </w:r>
+    </w:p>
+    <w:p>
+      <w:pPr>
+        <w:spacing w:line="360" w:lineRule="auto"/>
+        <w:ind w:firstLine="360"/>
+      </w:pPr>
+      <w:r>
+        <w:t>Задачи, которые способно решить машинное обучение, напрямую определяют выгоды для бизнеса и возможности решения социальных проблем государствами разных стран. К основным задачам относятся:</w:t>
+      </w:r>
+    </w:p>
+    <w:p>
+      <w:pPr>
+        <w:pStyle w:val="a7"/>
+        <w:numPr>
+          <w:ilvl w:val="0"/>
+          <w:numId w:val="8"/>
+        </w:numPr>
+        <w:spacing w:line="360" w:lineRule="auto"/>
+      </w:pPr>
+      <w:r>
+        <w:rPr>
+          <w:b/>
+          <w:bCs/>
+        </w:rPr>
+        <w:t>Регрессия.</w:t>
+      </w:r>
+      <w:r>
+        <w:t xml:space="preserve"> Предоставляет прогноз на основе выборки объектов с различными признаками.</w:t>
+      </w:r>
+      <w:r>
+        <w:t xml:space="preserve"> </w:t>
+      </w:r>
+      <w:r>
+        <w:t>По итогам анализа данных на выходе получается число или числовой вектор. Например, таким образом работает кредитный скоринг — оценка кредитоспособности потенциального заёмщика.</w:t>
+      </w:r>
+    </w:p>
+    <w:p>
+      <w:pPr>
+        <w:pStyle w:val="a7"/>
+        <w:numPr>
+          <w:ilvl w:val="0"/>
+          <w:numId w:val="8"/>
+        </w:numPr>
+        <w:spacing w:line="360" w:lineRule="auto"/>
+      </w:pPr>
+      <w:r>
+        <w:rPr>
+          <w:b/>
+          <w:bCs/>
+        </w:rPr>
+        <w:t>Классификация.</w:t>
+      </w:r>
+      <w:r>
+        <w:t xml:space="preserve"> Выявляет категории объектов на основе имеющихся параметров. Продолжает традиции машинного зрения, поэтому часто можно встретить термин «распознавание образов»: например, идентификация разыскиваемых людей по фото или на основании словесного описания внешности.</w:t>
+      </w:r>
+    </w:p>
+    <w:p>
+      <w:pPr>
+        <w:pStyle w:val="a7"/>
+        <w:numPr>
+          <w:ilvl w:val="0"/>
+          <w:numId w:val="8"/>
+        </w:numPr>
+        <w:spacing w:line="360" w:lineRule="auto"/>
+      </w:pPr>
+      <w:r>
+        <w:rPr>
+          <w:b/>
+          <w:bCs/>
+        </w:rPr>
+        <w:lastRenderedPageBreak/>
+        <w:t>Кластеризация.</w:t>
+      </w:r>
+      <w:r>
+        <w:t xml:space="preserve"> Разделяет данные на схожие категории по объединяющему признаку. Например, космические объекты кластеризируют по удаленности, размерам, типам и другим признакам.</w:t>
+      </w:r>
+    </w:p>
+    <w:p>
+      <w:pPr>
+        <w:pStyle w:val="a7"/>
+        <w:numPr>
+          <w:ilvl w:val="0"/>
+          <w:numId w:val="8"/>
+        </w:numPr>
+        <w:spacing w:line="360" w:lineRule="auto"/>
+      </w:pPr>
+      <w:r>
+        <w:rPr>
+          <w:b/>
+          <w:bCs/>
+        </w:rPr>
+        <w:t>Идентификация.</w:t>
+      </w:r>
+      <w:r>
+        <w:t xml:space="preserve"> Отделяет данные с заданными параметрами от остального массива данных. К примеру, участвует в постановке медицинского диагноза по набору симптомов.</w:t>
+      </w:r>
+    </w:p>
+    <w:p>
+      <w:pPr>
+        <w:pStyle w:val="a7"/>
+        <w:numPr>
+          <w:ilvl w:val="0"/>
+          <w:numId w:val="8"/>
+        </w:numPr>
+        <w:spacing w:line="360" w:lineRule="auto"/>
+      </w:pPr>
+      <w:r>
+        <w:rPr>
+          <w:b/>
+          <w:bCs/>
+        </w:rPr>
+        <w:t>Прогнозирование.</w:t>
+      </w:r>
+      <w:r>
+        <w:t xml:space="preserve"> Работает с объемами данных за определенный период и предсказывает на основе анализа их значение через заданный период времени. Примером может служить прогноз погоды.</w:t>
+      </w:r>
+    </w:p>
+    <w:p>
+      <w:pPr>
+        <w:pStyle w:val="a7"/>
+        <w:numPr>
+          <w:ilvl w:val="0"/>
+          <w:numId w:val="8"/>
+        </w:numPr>
+        <w:spacing w:line="360" w:lineRule="auto"/>
+      </w:pPr>
+      <w:r>
+        <w:rPr>
+          <w:b/>
+          <w:bCs/>
+        </w:rPr>
+        <w:t>Извлечение знаний.</w:t>
+      </w:r>
+      <w:r>
+        <w:t xml:space="preserve"> Исследует зависимости между рядом показателей одного и того же явления или события. Например, находит закономерности во взаимодействии биржевых показателей.</w:t>
+      </w:r>
+    </w:p>
+    <w:p>
+      <w:pPr>
+        <w:spacing w:line="360" w:lineRule="auto"/>
+        <w:ind w:firstLine="360"/>
+      </w:pPr>
+      <w:r>
+        <w:t>В табл</w:t>
+      </w:r>
+      <w:r>
+        <w:t>ице</w:t>
+      </w:r>
+      <w:r>
+        <w:t xml:space="preserve"> </w:t>
+      </w:r>
+      <w:r>
+        <w:t>1</w:t>
+      </w:r>
+      <w:r>
+        <w:t>.1 перечислены некоторые популярные области применения машинного обучения.</w:t>
+      </w:r>
+    </w:p>
+    <w:p>
+      <w:pPr>
+        <w:spacing w:line="360" w:lineRule="auto"/>
+        <w:jc w:val="right"/>
+        <w:rPr>
+          <w:i/>
+          <w:iCs/>
+        </w:rPr>
+      </w:pPr>
+      <w:r>
+        <w:rPr>
+          <w:i/>
+          <w:iCs/>
+        </w:rPr>
+        <w:t xml:space="preserve">Таблица </w:t>
+      </w:r>
+      <w:r>
+        <w:rPr>
+          <w:i/>
+          <w:iCs/>
+        </w:rPr>
+        <w:t>1</w:t>
+      </w:r>
+      <w:r>
+        <w:rPr>
+          <w:i/>
+          <w:iCs/>
+        </w:rPr>
+        <w:t xml:space="preserve">.1. </w:t>
+      </w:r>
+      <w:r>
+        <w:rPr>
+          <w:i/>
+          <w:iCs/>
+        </w:rPr>
+        <w:t>П</w:t>
+      </w:r>
+      <w:r>
+        <w:rPr>
+          <w:i/>
+          <w:iCs/>
+        </w:rPr>
+        <w:t>опулярные области применения машинного обучения</w:t>
+      </w:r>
+    </w:p>
+    <w:tbl>
+      <w:tblPr>
+        <w:tblStyle w:val="a8"/>
+        <w:tblW w:w="0" w:type="auto"/>
+        <w:tblLook w:val="04A0" w:firstRow="1" w:lastRow="0" w:firstColumn="1" w:lastColumn="0" w:noHBand="0" w:noVBand="1"/>
+      </w:tblPr>
+      <w:tblGrid>
+        <w:gridCol w:w="4672"/>
+        <w:gridCol w:w="4673"/>
+      </w:tblGrid>
+      <w:tr>
+        <w:tc>
+          <w:tcPr>
+            <w:tcW w:w="4672" w:type="dxa"/>
+          </w:tcPr>
+          <w:p>
+            <w:pPr>
+              <w:jc w:val="center"/>
+              <w:rPr>
+                <w:sz w:val="24"/>
+                <w:szCs w:val="24"/>
+              </w:rPr>
+            </w:pPr>
+            <w:r>
+              <w:rPr>
+                <w:sz w:val="24"/>
+                <w:szCs w:val="24"/>
+              </w:rPr>
+              <w:t>Автономные машины</w:t>
+            </w:r>
+          </w:p>
+          <w:p>
+            <w:pPr>
+              <w:jc w:val="center"/>
+              <w:rPr>
+                <w:sz w:val="24"/>
+                <w:szCs w:val="24"/>
+              </w:rPr>
+            </w:pPr>
+            <w:r>
+              <w:rPr>
+                <w:sz w:val="24"/>
+                <w:szCs w:val="24"/>
+              </w:rPr>
+              <w:t>Анализ эмоциональной окраски (например, классификация рецензий на</w:t>
+            </w:r>
+            <w:r>
+              <w:rPr>
+                <w:sz w:val="24"/>
+                <w:szCs w:val="24"/>
+              </w:rPr>
+              <w:t xml:space="preserve"> </w:t>
+            </w:r>
+            <w:r>
+              <w:rPr>
+                <w:sz w:val="24"/>
+                <w:szCs w:val="24"/>
+              </w:rPr>
+              <w:t>фильмы на отрицательные, положительные и нейтральные)</w:t>
+            </w:r>
+          </w:p>
+          <w:p>
+            <w:pPr>
+              <w:jc w:val="center"/>
+              <w:rPr>
+                <w:sz w:val="24"/>
+                <w:szCs w:val="24"/>
+              </w:rPr>
+            </w:pPr>
+            <w:r>
+              <w:rPr>
+                <w:sz w:val="24"/>
+                <w:szCs w:val="24"/>
+              </w:rPr>
+              <w:t>Выявление аномалий</w:t>
+            </w:r>
+          </w:p>
+          <w:p>
+            <w:pPr>
+              <w:jc w:val="center"/>
+              <w:rPr>
+                <w:sz w:val="24"/>
+                <w:szCs w:val="24"/>
+              </w:rPr>
+            </w:pPr>
+            <w:r>
+              <w:rPr>
+                <w:sz w:val="24"/>
+                <w:szCs w:val="24"/>
+              </w:rPr>
+              <w:t>Выявление закономерностей в данных</w:t>
+            </w:r>
+          </w:p>
+          <w:p>
+            <w:pPr>
+              <w:jc w:val="center"/>
+              <w:rPr>
+                <w:sz w:val="24"/>
+                <w:szCs w:val="24"/>
+              </w:rPr>
+            </w:pPr>
+            <w:r>
+              <w:rPr>
+                <w:sz w:val="24"/>
+                <w:szCs w:val="24"/>
+              </w:rPr>
+              <w:t>Выявление попыток мошенничества</w:t>
+            </w:r>
+            <w:r>
+              <w:rPr>
+                <w:sz w:val="24"/>
+                <w:szCs w:val="24"/>
+              </w:rPr>
+              <w:t xml:space="preserve"> </w:t>
+            </w:r>
+            <w:r>
+              <w:rPr>
+                <w:sz w:val="24"/>
+                <w:szCs w:val="24"/>
+              </w:rPr>
+              <w:t>с</w:t>
+            </w:r>
+            <w:r>
+              <w:rPr>
+                <w:sz w:val="24"/>
+                <w:szCs w:val="24"/>
+              </w:rPr>
+              <w:t xml:space="preserve"> </w:t>
+            </w:r>
+            <w:r>
+              <w:rPr>
+                <w:sz w:val="24"/>
+                <w:szCs w:val="24"/>
+              </w:rPr>
+              <w:t>кредитными картами</w:t>
+            </w:r>
+          </w:p>
+          <w:p>
+            <w:pPr>
+              <w:jc w:val="center"/>
+              <w:rPr>
+                <w:sz w:val="24"/>
+                <w:szCs w:val="24"/>
+              </w:rPr>
+            </w:pPr>
+            <w:r>
+              <w:rPr>
+                <w:sz w:val="24"/>
+                <w:szCs w:val="24"/>
+              </w:rPr>
+              <w:t>Выявление попыток страхового</w:t>
+            </w:r>
+            <w:r>
+              <w:rPr>
+                <w:sz w:val="24"/>
+                <w:szCs w:val="24"/>
+              </w:rPr>
+              <w:t xml:space="preserve"> </w:t>
+            </w:r>
+            <w:r>
+              <w:rPr>
+                <w:sz w:val="24"/>
+                <w:szCs w:val="24"/>
+              </w:rPr>
+              <w:t>мошенничества</w:t>
+            </w:r>
+          </w:p>
+          <w:p>
+            <w:pPr>
+              <w:jc w:val="center"/>
+              <w:rPr>
+                <w:sz w:val="24"/>
+                <w:szCs w:val="24"/>
+              </w:rPr>
+            </w:pPr>
+            <w:r>
+              <w:rPr>
+                <w:sz w:val="24"/>
+                <w:szCs w:val="24"/>
+              </w:rPr>
+              <w:t>Глубокий анализ данных в социальных</w:t>
+            </w:r>
+            <w:r>
+              <w:rPr>
+                <w:sz w:val="24"/>
+                <w:szCs w:val="24"/>
+              </w:rPr>
+              <w:t xml:space="preserve"> </w:t>
+            </w:r>
+            <w:r>
+              <w:rPr>
+                <w:sz w:val="24"/>
+                <w:szCs w:val="24"/>
+              </w:rPr>
+              <w:t>сетях (Facebook, Twitter, LinkedIn)</w:t>
+            </w:r>
+          </w:p>
+          <w:p>
+            <w:pPr>
+              <w:jc w:val="center"/>
+              <w:rPr>
+                <w:sz w:val="24"/>
+                <w:szCs w:val="24"/>
+              </w:rPr>
+            </w:pPr>
+            <w:r>
+              <w:rPr>
+                <w:sz w:val="24"/>
+                <w:szCs w:val="24"/>
+              </w:rPr>
+              <w:t>Диагностическая медицина</w:t>
+            </w:r>
+          </w:p>
+          <w:p>
+            <w:pPr>
+              <w:jc w:val="center"/>
+              <w:rPr>
+                <w:sz w:val="24"/>
+                <w:szCs w:val="24"/>
+              </w:rPr>
+            </w:pPr>
+            <w:r>
+              <w:rPr>
+                <w:sz w:val="24"/>
+                <w:szCs w:val="24"/>
+              </w:rPr>
+              <w:t>Исследование данных</w:t>
+            </w:r>
+          </w:p>
+          <w:p>
+            <w:pPr>
+              <w:jc w:val="center"/>
+              <w:rPr>
+                <w:sz w:val="24"/>
+                <w:szCs w:val="24"/>
+              </w:rPr>
+            </w:pPr>
+            <w:r>
+              <w:rPr>
+                <w:sz w:val="24"/>
+                <w:szCs w:val="24"/>
+              </w:rPr>
+              <w:t>Классификация новостей: спорт, финансы,</w:t>
+            </w:r>
+            <w:r>
+              <w:rPr>
+                <w:sz w:val="24"/>
+                <w:szCs w:val="24"/>
+              </w:rPr>
+              <w:t xml:space="preserve"> </w:t>
+            </w:r>
+            <w:r>
+              <w:rPr>
+                <w:sz w:val="24"/>
+                <w:szCs w:val="24"/>
+              </w:rPr>
+              <w:t>политика и т. д.</w:t>
+            </w:r>
+          </w:p>
+          <w:p>
+            <w:pPr>
+              <w:jc w:val="center"/>
+              <w:rPr>
+                <w:sz w:val="24"/>
+                <w:szCs w:val="24"/>
+              </w:rPr>
+            </w:pPr>
+            <w:r>
+              <w:rPr>
+                <w:sz w:val="24"/>
+                <w:szCs w:val="24"/>
+              </w:rPr>
+              <w:t>Классификация электронной почты</w:t>
+            </w:r>
+            <w:r>
+              <w:rPr>
+                <w:sz w:val="24"/>
+                <w:szCs w:val="24"/>
+              </w:rPr>
+              <w:t xml:space="preserve"> </w:t>
+            </w:r>
+            <w:r>
+              <w:rPr>
+                <w:sz w:val="24"/>
+                <w:szCs w:val="24"/>
+              </w:rPr>
+              <w:t>и выделение спама</w:t>
+            </w:r>
+          </w:p>
+          <w:p>
+            <w:pPr>
+              <w:jc w:val="center"/>
+              <w:rPr>
+                <w:sz w:val="24"/>
+                <w:szCs w:val="24"/>
+              </w:rPr>
+            </w:pPr>
+            <w:r>
+              <w:rPr>
+                <w:sz w:val="24"/>
+                <w:szCs w:val="24"/>
+              </w:rPr>
+              <w:lastRenderedPageBreak/>
+              <w:t>Маркетинг: деление клиентов на группы</w:t>
+            </w:r>
+          </w:p>
+          <w:p>
+            <w:pPr>
+              <w:jc w:val="center"/>
+              <w:rPr>
+                <w:sz w:val="24"/>
+                <w:szCs w:val="24"/>
+              </w:rPr>
+            </w:pPr>
+            <w:r>
+              <w:rPr>
+                <w:sz w:val="24"/>
+                <w:szCs w:val="24"/>
+              </w:rPr>
+              <w:t>Обнаружение вторжений в компьютерные</w:t>
+            </w:r>
+            <w:r>
+              <w:rPr>
+                <w:sz w:val="24"/>
+                <w:szCs w:val="24"/>
+              </w:rPr>
+              <w:t xml:space="preserve"> </w:t>
+            </w:r>
+            <w:r>
+              <w:rPr>
+                <w:sz w:val="24"/>
+                <w:szCs w:val="24"/>
+              </w:rPr>
+              <w:t>системы</w:t>
+            </w:r>
+          </w:p>
+        </w:tc>
+        <w:tc>
+          <w:tcPr>
+            <w:tcW w:w="4673" w:type="dxa"/>
+          </w:tcPr>
+          <w:p>
+            <w:pPr>
+              <w:jc w:val="center"/>
+              <w:rPr>
+                <w:sz w:val="24"/>
+                <w:szCs w:val="24"/>
+              </w:rPr>
+            </w:pPr>
+            <w:r>
+              <w:rPr>
+                <w:sz w:val="24"/>
+                <w:szCs w:val="24"/>
+              </w:rPr>
+              <w:lastRenderedPageBreak/>
+              <w:t>Обнаружение объектов в сценах</w:t>
+            </w:r>
+          </w:p>
+          <w:p>
+            <w:pPr>
+              <w:jc w:val="center"/>
+              <w:rPr>
+                <w:sz w:val="24"/>
+                <w:szCs w:val="24"/>
+              </w:rPr>
+            </w:pPr>
+            <w:r>
+              <w:rPr>
+                <w:sz w:val="24"/>
+                <w:szCs w:val="24"/>
+              </w:rPr>
+              <w:t>Перевод естественных языков (с</w:t>
+            </w:r>
+            <w:r>
+              <w:rPr>
+                <w:sz w:val="24"/>
+                <w:szCs w:val="24"/>
+              </w:rPr>
+              <w:t xml:space="preserve"> </w:t>
+            </w:r>
+            <w:r>
+              <w:rPr>
+                <w:sz w:val="24"/>
+                <w:szCs w:val="24"/>
+              </w:rPr>
+              <w:t>английского на испанский, с французского</w:t>
+            </w:r>
+            <w:r>
+              <w:rPr>
+                <w:sz w:val="24"/>
+                <w:szCs w:val="24"/>
+              </w:rPr>
+              <w:t xml:space="preserve"> </w:t>
+            </w:r>
+            <w:r>
+              <w:rPr>
+                <w:sz w:val="24"/>
+                <w:szCs w:val="24"/>
+              </w:rPr>
+              <w:t>на японский и т. д.)</w:t>
+            </w:r>
+          </w:p>
+          <w:p>
+            <w:pPr>
+              <w:jc w:val="center"/>
+              <w:rPr>
+                <w:sz w:val="24"/>
+                <w:szCs w:val="24"/>
+              </w:rPr>
+            </w:pPr>
+            <w:r>
+              <w:rPr>
+                <w:sz w:val="24"/>
+                <w:szCs w:val="24"/>
+              </w:rPr>
+              <w:t>Прогнозирование временных рядов —</w:t>
+            </w:r>
+            <w:r>
+              <w:rPr>
+                <w:sz w:val="24"/>
+                <w:szCs w:val="24"/>
+              </w:rPr>
+              <w:t xml:space="preserve"> </w:t>
+            </w:r>
+            <w:r>
+              <w:rPr>
+                <w:sz w:val="24"/>
+                <w:szCs w:val="24"/>
+              </w:rPr>
+              <w:t>например, предсказание будущих</w:t>
+            </w:r>
+            <w:r>
+              <w:rPr>
+                <w:sz w:val="24"/>
+                <w:szCs w:val="24"/>
+              </w:rPr>
+              <w:t xml:space="preserve"> </w:t>
+            </w:r>
+            <w:r>
+              <w:rPr>
+                <w:sz w:val="24"/>
+                <w:szCs w:val="24"/>
+              </w:rPr>
+              <w:t>котировок акций и прогнозы погоды</w:t>
+            </w:r>
+          </w:p>
+          <w:p>
+            <w:pPr>
+              <w:jc w:val="center"/>
+              <w:rPr>
+                <w:sz w:val="24"/>
+                <w:szCs w:val="24"/>
+              </w:rPr>
+            </w:pPr>
+            <w:r>
+              <w:rPr>
+                <w:sz w:val="24"/>
+                <w:szCs w:val="24"/>
+              </w:rPr>
+              <w:t>Прогнозирование нарушений выплат</w:t>
+            </w:r>
+            <w:r>
+              <w:rPr>
+                <w:sz w:val="24"/>
+                <w:szCs w:val="24"/>
+              </w:rPr>
+              <w:t xml:space="preserve"> </w:t>
+            </w:r>
+            <w:r>
+              <w:rPr>
+                <w:sz w:val="24"/>
+                <w:szCs w:val="24"/>
+              </w:rPr>
+              <w:t>ипотечных кредитов</w:t>
+            </w:r>
+          </w:p>
+          <w:p>
+            <w:pPr>
+              <w:jc w:val="center"/>
+              <w:rPr>
+                <w:sz w:val="24"/>
+                <w:szCs w:val="24"/>
+              </w:rPr>
+            </w:pPr>
+            <w:r>
+              <w:rPr>
+                <w:sz w:val="24"/>
+                <w:szCs w:val="24"/>
+              </w:rPr>
+              <w:t>Прогнозирование оттока клиентов</w:t>
+            </w:r>
+          </w:p>
+          <w:p>
+            <w:pPr>
+              <w:jc w:val="center"/>
+              <w:rPr>
+                <w:sz w:val="24"/>
+                <w:szCs w:val="24"/>
+              </w:rPr>
+            </w:pPr>
+            <w:r>
+              <w:rPr>
+                <w:sz w:val="24"/>
+                <w:szCs w:val="24"/>
+              </w:rPr>
+              <w:t>Распознавание голоса</w:t>
+            </w:r>
+          </w:p>
+          <w:p>
+            <w:pPr>
+              <w:jc w:val="center"/>
+              <w:rPr>
+                <w:sz w:val="24"/>
+                <w:szCs w:val="24"/>
+              </w:rPr>
+            </w:pPr>
+            <w:r>
+              <w:rPr>
+                <w:sz w:val="24"/>
+                <w:szCs w:val="24"/>
+              </w:rPr>
+              <w:t>Распознавание лиц</w:t>
+            </w:r>
+          </w:p>
+          <w:p>
+            <w:pPr>
+              <w:jc w:val="center"/>
+              <w:rPr>
+                <w:sz w:val="24"/>
+                <w:szCs w:val="24"/>
+              </w:rPr>
+            </w:pPr>
+            <w:r>
+              <w:rPr>
+                <w:sz w:val="24"/>
+                <w:szCs w:val="24"/>
+              </w:rPr>
+              <w:t>Распознавание образов и классификация</w:t>
+            </w:r>
+            <w:r>
+              <w:rPr>
+                <w:sz w:val="24"/>
+                <w:szCs w:val="24"/>
+              </w:rPr>
+              <w:t xml:space="preserve"> </w:t>
+            </w:r>
+            <w:r>
+              <w:rPr>
+                <w:sz w:val="24"/>
+                <w:szCs w:val="24"/>
+              </w:rPr>
+              <w:t>изображений</w:t>
+            </w:r>
+          </w:p>
+          <w:p>
+            <w:pPr>
+              <w:jc w:val="center"/>
+              <w:rPr>
+                <w:sz w:val="24"/>
+                <w:szCs w:val="24"/>
+              </w:rPr>
+            </w:pPr>
+            <w:r>
+              <w:rPr>
+                <w:sz w:val="24"/>
+                <w:szCs w:val="24"/>
+              </w:rPr>
+              <w:t>Распознавание рукописного текста</w:t>
+            </w:r>
+          </w:p>
+          <w:p>
+            <w:pPr>
+              <w:jc w:val="center"/>
+              <w:rPr>
+                <w:sz w:val="24"/>
+                <w:szCs w:val="24"/>
+              </w:rPr>
+            </w:pPr>
+            <w:r>
+              <w:rPr>
+                <w:sz w:val="24"/>
+                <w:szCs w:val="24"/>
+              </w:rPr>
+              <w:t>Рекомендательные системы («тем, кто</w:t>
+            </w:r>
+            <w:r>
+              <w:rPr>
+                <w:sz w:val="24"/>
+                <w:szCs w:val="24"/>
+              </w:rPr>
+              <w:t xml:space="preserve"> </w:t>
+            </w:r>
+            <w:r>
+              <w:rPr>
+                <w:sz w:val="24"/>
+                <w:szCs w:val="24"/>
+              </w:rPr>
+              <w:t>купил этот продукт, также</w:t>
+            </w:r>
+            <w:r>
+              <w:rPr>
+                <w:sz w:val="24"/>
+                <w:szCs w:val="24"/>
+              </w:rPr>
+              <w:t xml:space="preserve"> </w:t>
+            </w:r>
+            <w:r>
+              <w:rPr>
+                <w:sz w:val="24"/>
+                <w:szCs w:val="24"/>
+              </w:rPr>
+              <w:t>понравились…»)</w:t>
+            </w:r>
+          </w:p>
+          <w:p>
+            <w:pPr>
+              <w:jc w:val="center"/>
+              <w:rPr>
+                <w:sz w:val="24"/>
+                <w:szCs w:val="24"/>
+              </w:rPr>
+            </w:pPr>
+            <w:r>
+              <w:rPr>
+                <w:sz w:val="24"/>
+                <w:szCs w:val="24"/>
+              </w:rPr>
+              <w:t>Сжатие данных</w:t>
+            </w:r>
+          </w:p>
+          <w:p>
+            <w:pPr>
+              <w:jc w:val="center"/>
+              <w:rPr>
+                <w:sz w:val="24"/>
+                <w:szCs w:val="24"/>
+              </w:rPr>
+            </w:pPr>
+            <w:r>
+              <w:rPr>
+                <w:sz w:val="24"/>
+                <w:szCs w:val="24"/>
+              </w:rPr>
+              <w:lastRenderedPageBreak/>
+              <w:t>Фильтрация спама</w:t>
+            </w:r>
+          </w:p>
+          <w:p>
+            <w:pPr>
+              <w:jc w:val="center"/>
+              <w:rPr>
+                <w:sz w:val="24"/>
+                <w:szCs w:val="24"/>
+              </w:rPr>
+            </w:pPr>
+            <w:r>
+              <w:rPr>
+                <w:sz w:val="24"/>
+                <w:szCs w:val="24"/>
+              </w:rPr>
+              <w:t>Чат-боты</w:t>
+            </w:r>
+          </w:p>
+        </w:tc>
+      </w:tr>
+    </w:tbl>
+    <w:p>
+      <w:pPr>
+        <w:pStyle w:val="2"/>
+        <w:spacing w:before="0" w:line="360" w:lineRule="auto"/>
+        <w:rPr>
+          <w:rFonts w:cs="Times New Roman"/>
+          <w:b/>
+          <w:bCs/>
+          <w:szCs w:val="32"/>
+        </w:rPr>
+      </w:pPr>
+      <w:r>
+        <w:rPr>
+          <w:rFonts w:cs="Times New Roman"/>
+          <w:b/>
+          <w:bCs/>
+          <w:szCs w:val="32"/>
+        </w:rPr>
+        <w:lastRenderedPageBreak/>
+        <w:tab/>
+      </w:r>
+    </w:p>
+    <w:p>
+      <w:pPr>
+        <w:pStyle w:val="1"/>
+        <w:numPr>
+          <w:ilvl w:val="0"/>
+          <w:numId w:val="6"/>
+        </w:numPr>
+        <w:spacing w:before="0" w:line="360" w:lineRule="auto"/>
         <w:rPr>
           <w:rFonts w:ascii="Times New Roman" w:hAnsi="Times New Roman" w:cs="Times New Roman"/>
           <w:b/>
@@ -2103,95 +2860,8 @@
           <w:sz w:val="36"/>
           <w:szCs w:val="36"/>
         </w:rPr>
-        <w:t>методов тематической классификации текстов</w:t>
-      </w:r>
-      <w:bookmarkEnd w:id="2"/>
-    </w:p>
-    <w:p>
-      <w:pPr>
-        <w:spacing w:line="360" w:lineRule="auto"/>
-        <w:jc w:val="both"/>
-        <w:rPr>
-          <w:rFonts w:ascii="Times New Roman" w:hAnsi="Times New Roman" w:cs="Times New Roman"/>
-          <w:sz w:val="28"/>
-          <w:szCs w:val="28"/>
-        </w:rPr>
-      </w:pPr>
-    </w:p>
-    <w:p>
-      <w:pPr>
-        <w:pStyle w:val="2"/>
-        <w:numPr>
-          <w:ilvl w:val="1"/>
-          <w:numId w:val="5"/>
-        </w:numPr>
-        <w:spacing w:before="0" w:line="360" w:lineRule="auto"/>
-        <w:ind w:left="284" w:hanging="284"/>
-        <w:jc w:val="center"/>
-        <w:rPr>
-          <w:rFonts w:cs="Times New Roman"/>
-          <w:b/>
-          <w:bCs/>
-          <w:szCs w:val="32"/>
-        </w:rPr>
-      </w:pPr>
-      <w:bookmarkStart w:id="3" w:name="_Toc74039461"/>
-      <w:bookmarkStart w:id="4" w:name="_Toc98962733"/>
-      <w:r>
-        <w:rPr>
-          <w:rFonts w:cs="Times New Roman"/>
-          <w:b/>
-          <w:bCs/>
-          <w:szCs w:val="32"/>
-        </w:rPr>
-        <w:t>Терминология</w:t>
-      </w:r>
-      <w:bookmarkEnd w:id="3"/>
-      <w:bookmarkEnd w:id="4"/>
-    </w:p>
-    <w:p>
-      <w:pPr>
-        <w:spacing w:line="360" w:lineRule="auto"/>
-        <w:rPr>
-          <w:rFonts w:ascii="Times New Roman" w:hAnsi="Times New Roman" w:cs="Times New Roman"/>
-          <w:sz w:val="28"/>
-          <w:szCs w:val="28"/>
-        </w:rPr>
-      </w:pPr>
-    </w:p>
-    <w:p>
-      <w:pPr>
-        <w:spacing w:line="360" w:lineRule="auto"/>
-        <w:rPr>
-          <w:rFonts w:ascii="Times New Roman" w:hAnsi="Times New Roman" w:cs="Times New Roman"/>
-          <w:sz w:val="28"/>
-          <w:szCs w:val="28"/>
-        </w:rPr>
-      </w:pPr>
-      <w:r>
-        <w:rPr>
-          <w:rFonts w:ascii="Times New Roman" w:hAnsi="Times New Roman" w:cs="Times New Roman"/>
-          <w:sz w:val="28"/>
-          <w:szCs w:val="28"/>
-        </w:rPr>
-        <w:br w:type="page"/>
-      </w:r>
-    </w:p>
-    <w:p>
-      <w:pPr>
-        <w:spacing w:line="360" w:lineRule="auto"/>
-        <w:rPr>
-          <w:rFonts w:ascii="Times New Roman" w:hAnsi="Times New Roman" w:cs="Times New Roman"/>
-          <w:sz w:val="28"/>
-          <w:szCs w:val="28"/>
-        </w:rPr>
-      </w:pPr>
-    </w:p>
-    <w:p>
-      <w:pPr>
-        <w:pStyle w:val="1"/>
-        <w:spacing w:before="0" w:line="360" w:lineRule="auto"/>
-        <w:jc w:val="center"/>
+      </w:pPr>
+      <w:r>
         <w:rPr>
           <w:rFonts w:ascii="Times New Roman" w:hAnsi="Times New Roman" w:cs="Times New Roman"/>
           <w:b/>
@@ -2200,9 +2870,9 @@
           <w:sz w:val="36"/>
           <w:szCs w:val="36"/>
         </w:rPr>
-      </w:pPr>
-      <w:bookmarkStart w:id="5" w:name="_Toc74039479"/>
-      <w:bookmarkStart w:id="6" w:name="_Toc98962734"/>
+        <w:t xml:space="preserve">Обзор </w:t>
+      </w:r>
+      <w:bookmarkEnd w:id="1"/>
       <w:r>
         <w:rPr>
           <w:rFonts w:ascii="Times New Roman" w:hAnsi="Times New Roman" w:cs="Times New Roman"/>
@@ -2212,6 +2882,90 @@
           <w:sz w:val="36"/>
           <w:szCs w:val="36"/>
         </w:rPr>
+        <w:t>методов тематической классификации текстов</w:t>
+      </w:r>
+      <w:bookmarkEnd w:id="2"/>
+    </w:p>
+    <w:p>
+      <w:pPr>
+        <w:pStyle w:val="2"/>
+        <w:numPr>
+          <w:ilvl w:val="1"/>
+          <w:numId w:val="6"/>
+        </w:numPr>
+        <w:spacing w:before="0" w:line="360" w:lineRule="auto"/>
+        <w:rPr>
+          <w:rFonts w:cs="Times New Roman"/>
+          <w:b/>
+          <w:bCs/>
+          <w:szCs w:val="32"/>
+        </w:rPr>
+      </w:pPr>
+      <w:bookmarkStart w:id="3" w:name="_Toc74039461"/>
+      <w:bookmarkStart w:id="4" w:name="_Toc98962733"/>
+      <w:r>
+        <w:rPr>
+          <w:rFonts w:cs="Times New Roman"/>
+          <w:b/>
+          <w:bCs/>
+          <w:szCs w:val="32"/>
+        </w:rPr>
+        <w:t>Терминология</w:t>
+      </w:r>
+      <w:bookmarkEnd w:id="3"/>
+      <w:bookmarkEnd w:id="4"/>
+    </w:p>
+    <w:p>
+      <w:pPr>
+        <w:spacing w:line="360" w:lineRule="auto"/>
+        <w:rPr>
+          <w:rFonts w:cs="Times New Roman"/>
+          <w:szCs w:val="28"/>
+        </w:rPr>
+      </w:pPr>
+    </w:p>
+    <w:p>
+      <w:pPr>
+        <w:spacing w:line="360" w:lineRule="auto"/>
+        <w:rPr>
+          <w:rFonts w:cs="Times New Roman"/>
+          <w:szCs w:val="28"/>
+        </w:rPr>
+      </w:pPr>
+      <w:r>
+        <w:rPr>
+          <w:rFonts w:cs="Times New Roman"/>
+          <w:szCs w:val="28"/>
+        </w:rPr>
+        <w:br w:type="page"/>
+      </w:r>
+    </w:p>
+    <w:p>
+      <w:pPr>
+        <w:pStyle w:val="1"/>
+        <w:spacing w:before="0" w:line="360" w:lineRule="auto"/>
+        <w:jc w:val="center"/>
+        <w:rPr>
+          <w:rFonts w:ascii="Times New Roman" w:hAnsi="Times New Roman" w:cs="Times New Roman"/>
+          <w:b/>
+          <w:bCs/>
+          <w:color w:val="auto"/>
+          <w:sz w:val="36"/>
+          <w:szCs w:val="36"/>
+        </w:rPr>
+      </w:pPr>
+      <w:bookmarkStart w:id="5" w:name="_Toc74039479"/>
+      <w:bookmarkStart w:id="6" w:name="_Toc98962734"/>
+      <w:r>
+        <w:rPr>
+          <w:rFonts w:ascii="Times New Roman" w:hAnsi="Times New Roman" w:cs="Times New Roman"/>
+          <w:b/>
+          <w:bCs/>
+          <w:color w:val="auto"/>
+          <w:sz w:val="36"/>
+          <w:szCs w:val="36"/>
+        </w:rPr>
+        <w:lastRenderedPageBreak/>
         <w:t>Заключение</w:t>
       </w:r>
       <w:bookmarkEnd w:id="5"/>
@@ -2221,10 +2975,8 @@
       <w:pPr>
         <w:spacing w:after="0" w:line="360" w:lineRule="auto"/>
         <w:ind w:firstLine="709"/>
-        <w:jc w:val="both"/>
-        <w:rPr>
-          <w:rFonts w:ascii="Times New Roman" w:hAnsi="Times New Roman" w:cs="Times New Roman"/>
-          <w:sz w:val="28"/>
+        <w:rPr>
+          <w:rFonts w:cs="Times New Roman"/>
           <w:szCs w:val="28"/>
         </w:rPr>
       </w:pPr>
@@ -2233,97 +2985,84 @@
       <w:pPr>
         <w:spacing w:after="0" w:line="360" w:lineRule="auto"/>
         <w:ind w:firstLine="709"/>
-        <w:jc w:val="both"/>
-        <w:rPr>
-          <w:rFonts w:ascii="Times New Roman" w:hAnsi="Times New Roman" w:cs="Times New Roman"/>
-          <w:sz w:val="28"/>
-          <w:szCs w:val="28"/>
-        </w:rPr>
-      </w:pPr>
-      <w:r>
-        <w:rPr>
-          <w:rFonts w:ascii="Times New Roman" w:hAnsi="Times New Roman" w:cs="Times New Roman"/>
-          <w:sz w:val="28"/>
+        <w:rPr>
+          <w:rFonts w:cs="Times New Roman"/>
+          <w:szCs w:val="28"/>
+        </w:rPr>
+      </w:pPr>
+      <w:r>
+        <w:rPr>
+          <w:rFonts w:cs="Times New Roman"/>
           <w:szCs w:val="28"/>
         </w:rPr>
         <w:t>В данном курсовом проекте был</w:t>
       </w:r>
       <w:r>
         <w:rPr>
-          <w:rFonts w:ascii="Times New Roman" w:hAnsi="Times New Roman" w:cs="Times New Roman"/>
-          <w:sz w:val="28"/>
+          <w:rFonts w:cs="Times New Roman"/>
           <w:szCs w:val="28"/>
         </w:rPr>
         <w:t>и</w:t>
       </w:r>
       <w:r>
         <w:rPr>
-          <w:rFonts w:ascii="Times New Roman" w:hAnsi="Times New Roman" w:cs="Times New Roman"/>
-          <w:sz w:val="28"/>
+          <w:rFonts w:cs="Times New Roman"/>
           <w:szCs w:val="28"/>
         </w:rPr>
         <w:t xml:space="preserve"> </w:t>
       </w:r>
       <w:r>
         <w:rPr>
-          <w:rFonts w:ascii="Times New Roman" w:hAnsi="Times New Roman" w:cs="Times New Roman"/>
-          <w:sz w:val="28"/>
+          <w:rFonts w:cs="Times New Roman"/>
           <w:szCs w:val="28"/>
         </w:rPr>
         <w:t>решены</w:t>
       </w:r>
       <w:r>
         <w:rPr>
-          <w:rFonts w:ascii="Times New Roman" w:hAnsi="Times New Roman" w:cs="Times New Roman"/>
-          <w:sz w:val="28"/>
+          <w:rFonts w:cs="Times New Roman"/>
           <w:szCs w:val="28"/>
         </w:rPr>
         <w:t xml:space="preserve"> </w:t>
       </w:r>
       <w:r>
         <w:rPr>
-          <w:rFonts w:ascii="Times New Roman" w:hAnsi="Times New Roman" w:cs="Times New Roman"/>
-          <w:sz w:val="28"/>
+          <w:rFonts w:cs="Times New Roman"/>
           <w:szCs w:val="28"/>
         </w:rPr>
         <w:t>все</w:t>
       </w:r>
       <w:r>
         <w:rPr>
-          <w:rFonts w:ascii="Times New Roman" w:hAnsi="Times New Roman" w:cs="Times New Roman"/>
-          <w:sz w:val="28"/>
+          <w:rFonts w:cs="Times New Roman"/>
           <w:szCs w:val="28"/>
         </w:rPr>
         <w:t xml:space="preserve"> </w:t>
       </w:r>
       <w:r>
         <w:rPr>
-          <w:rFonts w:ascii="Times New Roman" w:hAnsi="Times New Roman" w:cs="Times New Roman"/>
-          <w:sz w:val="28"/>
+          <w:rFonts w:cs="Times New Roman"/>
           <w:szCs w:val="28"/>
         </w:rPr>
         <w:t>задачи</w:t>
       </w:r>
       <w:r>
         <w:rPr>
-          <w:rFonts w:ascii="Times New Roman" w:hAnsi="Times New Roman" w:cs="Times New Roman"/>
-          <w:sz w:val="28"/>
+          <w:rFonts w:cs="Times New Roman"/>
           <w:szCs w:val="28"/>
         </w:rPr>
         <w:t xml:space="preserve"> и </w:t>
       </w:r>
       <w:r>
         <w:rPr>
-          <w:rFonts w:ascii="Times New Roman" w:hAnsi="Times New Roman" w:cs="Times New Roman"/>
-          <w:sz w:val="28"/>
+          <w:rFonts w:cs="Times New Roman"/>
           <w:szCs w:val="28"/>
         </w:rPr>
         <w:t>достигнута поставленная цель</w:t>
       </w:r>
       <w:r>
         <w:rPr>
-          <w:rFonts w:ascii="Times New Roman" w:hAnsi="Times New Roman" w:cs="Times New Roman"/>
-          <w:sz w:val="28"/>
+          <w:rFonts w:cs="Times New Roman"/>
           <w:szCs w:val="28"/>
         </w:rPr>
         <w:t xml:space="preserve">. </w:t>
@@ -2333,17 +3072,14 @@
       <w:pPr>
         <w:spacing w:after="0" w:line="360" w:lineRule="auto"/>
         <w:ind w:firstLine="709"/>
-        <w:jc w:val="both"/>
-        <w:rPr>
-          <w:rFonts w:ascii="Times New Roman" w:hAnsi="Times New Roman" w:cs="Times New Roman"/>
-          <w:sz w:val="28"/>
-          <w:szCs w:val="28"/>
-        </w:rPr>
-      </w:pPr>
-      <w:r>
-        <w:rPr>
-          <w:rFonts w:ascii="Times New Roman" w:hAnsi="Times New Roman" w:cs="Times New Roman"/>
-          <w:sz w:val="28"/>
+        <w:rPr>
+          <w:rFonts w:cs="Times New Roman"/>
+          <w:szCs w:val="28"/>
+        </w:rPr>
+      </w:pPr>
+      <w:r>
+        <w:rPr>
+          <w:rFonts w:cs="Times New Roman"/>
           <w:szCs w:val="28"/>
         </w:rPr>
         <w:t>Во-первых, был произведен обзор аналогов игры Судоку и выявлен недостающий функционал, а именно отсутствие возможности ввода собственного Судоку и его решения.</w:t>
@@ -2353,17 +3089,14 @@
       <w:pPr>
         <w:spacing w:after="0" w:line="360" w:lineRule="auto"/>
         <w:ind w:firstLine="709"/>
-        <w:jc w:val="both"/>
-        <w:rPr>
-          <w:rFonts w:ascii="Times New Roman" w:hAnsi="Times New Roman" w:cs="Times New Roman"/>
-          <w:sz w:val="28"/>
-          <w:szCs w:val="28"/>
-        </w:rPr>
-      </w:pPr>
-      <w:r>
-        <w:rPr>
-          <w:rFonts w:ascii="Times New Roman" w:hAnsi="Times New Roman" w:cs="Times New Roman"/>
-          <w:sz w:val="28"/>
+        <w:rPr>
+          <w:rFonts w:cs="Times New Roman"/>
+          <w:szCs w:val="28"/>
+        </w:rPr>
+      </w:pPr>
+      <w:r>
+        <w:rPr>
+          <w:rFonts w:cs="Times New Roman"/>
           <w:szCs w:val="28"/>
         </w:rPr>
         <w:t>Во-вторых, были рассмотрены алгоритм генерации и алгоритмы решения головоломки, а именно Алгоритм перебора с возвратом и его модификация. Они представлены в виде псевдокода и для наглядности продублированы примерами. Данные алгоритмы были протестированы на различных входных данных, благодаря чему сделаны выводы и выбран оптимальный алгоритм для реализации игрового приложения.</w:t>
@@ -2373,17 +3106,14 @@
       <w:pPr>
         <w:spacing w:after="0" w:line="360" w:lineRule="auto"/>
         <w:ind w:firstLine="709"/>
-        <w:jc w:val="both"/>
-        <w:rPr>
-          <w:rFonts w:ascii="Times New Roman" w:hAnsi="Times New Roman" w:cs="Times New Roman"/>
-          <w:sz w:val="28"/>
-          <w:szCs w:val="28"/>
-        </w:rPr>
-      </w:pPr>
-      <w:r>
-        <w:rPr>
-          <w:rFonts w:ascii="Times New Roman" w:hAnsi="Times New Roman" w:cs="Times New Roman"/>
-          <w:sz w:val="28"/>
+        <w:rPr>
+          <w:rFonts w:cs="Times New Roman"/>
+          <w:szCs w:val="28"/>
+        </w:rPr>
+      </w:pPr>
+      <w:r>
+        <w:rPr>
+          <w:rFonts w:cs="Times New Roman"/>
           <w:szCs w:val="28"/>
         </w:rPr>
         <w:t>В-третьих, было спроектировано и разработано приложение Судоку, которое включает в себя следующие функции:</w:t>
@@ -2398,17 +3128,14 @@
         </w:numPr>
         <w:spacing w:after="0" w:line="360" w:lineRule="auto"/>
         <w:ind w:left="993"/>
-        <w:jc w:val="both"/>
-        <w:rPr>
-          <w:rFonts w:ascii="Times New Roman" w:hAnsi="Times New Roman" w:cs="Times New Roman"/>
-          <w:sz w:val="28"/>
-          <w:szCs w:val="28"/>
-        </w:rPr>
-      </w:pPr>
-      <w:r>
-        <w:rPr>
-          <w:rFonts w:ascii="Times New Roman" w:hAnsi="Times New Roman" w:cs="Times New Roman"/>
-          <w:sz w:val="28"/>
+        <w:rPr>
+          <w:rFonts w:cs="Times New Roman"/>
+          <w:szCs w:val="28"/>
+        </w:rPr>
+      </w:pPr>
+      <w:r>
+        <w:rPr>
+          <w:rFonts w:cs="Times New Roman"/>
           <w:szCs w:val="28"/>
         </w:rPr>
         <w:t>Выбор режима игры: генерируемая игра или решение собственного Судоку.</w:t>
@@ -2423,17 +3150,14 @@
         </w:numPr>
         <w:spacing w:after="0" w:line="360" w:lineRule="auto"/>
         <w:ind w:left="993"/>
-        <w:jc w:val="both"/>
-        <w:rPr>
-          <w:rFonts w:ascii="Times New Roman" w:hAnsi="Times New Roman" w:cs="Times New Roman"/>
-          <w:sz w:val="28"/>
-          <w:szCs w:val="28"/>
-        </w:rPr>
-      </w:pPr>
-      <w:r>
-        <w:rPr>
-          <w:rFonts w:ascii="Times New Roman" w:hAnsi="Times New Roman" w:cs="Times New Roman"/>
-          <w:sz w:val="28"/>
+        <w:rPr>
+          <w:rFonts w:cs="Times New Roman"/>
+          <w:szCs w:val="28"/>
+        </w:rPr>
+      </w:pPr>
+      <w:r>
+        <w:rPr>
+          <w:rFonts w:cs="Times New Roman"/>
           <w:szCs w:val="28"/>
         </w:rPr>
         <w:t>Выбор размера и сложности игры. Для генерируемой игры доступны размеры 4×4, 9×9, 16×16, 25×25 и сложности легкая, средняя, высокая и эксперт. Для собственной игры доступны размеры 4×4 и 9×9.</w:t>
@@ -2448,17 +3172,14 @@
         </w:numPr>
         <w:spacing w:after="0" w:line="360" w:lineRule="auto"/>
         <w:ind w:left="993"/>
-        <w:jc w:val="both"/>
-        <w:rPr>
-          <w:rFonts w:ascii="Times New Roman" w:hAnsi="Times New Roman" w:cs="Times New Roman"/>
-          <w:sz w:val="28"/>
-          <w:szCs w:val="28"/>
-        </w:rPr>
-      </w:pPr>
-      <w:r>
-        <w:rPr>
-          <w:rFonts w:ascii="Times New Roman" w:hAnsi="Times New Roman" w:cs="Times New Roman"/>
-          <w:sz w:val="28"/>
+        <w:rPr>
+          <w:rFonts w:cs="Times New Roman"/>
+          <w:szCs w:val="28"/>
+        </w:rPr>
+      </w:pPr>
+      <w:r>
+        <w:rPr>
+          <w:rFonts w:cs="Times New Roman"/>
           <w:szCs w:val="28"/>
         </w:rPr>
         <w:t>Подсказки для обоих режимов.</w:t>
@@ -2473,17 +3194,14 @@
         </w:numPr>
         <w:spacing w:after="0" w:line="360" w:lineRule="auto"/>
         <w:ind w:left="993"/>
-        <w:jc w:val="both"/>
-        <w:rPr>
-          <w:rFonts w:ascii="Times New Roman" w:hAnsi="Times New Roman" w:cs="Times New Roman"/>
-          <w:sz w:val="28"/>
-          <w:szCs w:val="28"/>
-        </w:rPr>
-      </w:pPr>
-      <w:r>
-        <w:rPr>
-          <w:rFonts w:ascii="Times New Roman" w:hAnsi="Times New Roman" w:cs="Times New Roman"/>
-          <w:sz w:val="28"/>
+        <w:rPr>
+          <w:rFonts w:cs="Times New Roman"/>
+          <w:szCs w:val="28"/>
+        </w:rPr>
+      </w:pPr>
+      <w:r>
+        <w:rPr>
+          <w:rFonts w:cs="Times New Roman"/>
           <w:szCs w:val="28"/>
         </w:rPr>
         <w:t>Возможность показать всё решение для обоих режимов.</w:t>
@@ -2498,17 +3216,14 @@
         </w:numPr>
         <w:spacing w:after="0" w:line="360" w:lineRule="auto"/>
         <w:ind w:left="993"/>
-        <w:jc w:val="both"/>
-        <w:rPr>
-          <w:rFonts w:ascii="Times New Roman" w:hAnsi="Times New Roman" w:cs="Times New Roman"/>
-          <w:sz w:val="28"/>
-          <w:szCs w:val="28"/>
-        </w:rPr>
-      </w:pPr>
-      <w:r>
-        <w:rPr>
-          <w:rFonts w:ascii="Times New Roman" w:hAnsi="Times New Roman" w:cs="Times New Roman"/>
-          <w:sz w:val="28"/>
+        <w:rPr>
+          <w:rFonts w:cs="Times New Roman"/>
+          <w:szCs w:val="28"/>
+        </w:rPr>
+      </w:pPr>
+      <w:r>
+        <w:rPr>
+          <w:rFonts w:cs="Times New Roman"/>
           <w:szCs w:val="28"/>
         </w:rPr>
         <w:t>Пауза.</w:t>
@@ -2523,17 +3238,14 @@
         </w:numPr>
         <w:spacing w:after="0" w:line="360" w:lineRule="auto"/>
         <w:ind w:left="993"/>
-        <w:jc w:val="both"/>
-        <w:rPr>
-          <w:rFonts w:ascii="Times New Roman" w:hAnsi="Times New Roman" w:cs="Times New Roman"/>
-          <w:sz w:val="28"/>
-          <w:szCs w:val="28"/>
-        </w:rPr>
-      </w:pPr>
-      <w:r>
-        <w:rPr>
-          <w:rFonts w:ascii="Times New Roman" w:hAnsi="Times New Roman" w:cs="Times New Roman"/>
-          <w:sz w:val="28"/>
+        <w:rPr>
+          <w:rFonts w:cs="Times New Roman"/>
+          <w:szCs w:val="28"/>
+        </w:rPr>
+      </w:pPr>
+      <w:r>
+        <w:rPr>
+          <w:rFonts w:cs="Times New Roman"/>
           <w:szCs w:val="28"/>
         </w:rPr>
         <w:t>Фоновая музыка, громкостью которой можно управлять из приложения.</w:t>
@@ -2543,25 +3255,21 @@
       <w:pPr>
         <w:spacing w:after="0" w:line="360" w:lineRule="auto"/>
         <w:ind w:firstLine="709"/>
-        <w:jc w:val="both"/>
-        <w:rPr>
-          <w:rFonts w:ascii="Times New Roman" w:hAnsi="Times New Roman" w:cs="Times New Roman"/>
-          <w:sz w:val="28"/>
-          <w:szCs w:val="28"/>
-        </w:rPr>
-      </w:pPr>
-      <w:r>
-        <w:rPr>
-          <w:rFonts w:ascii="Times New Roman" w:hAnsi="Times New Roman" w:cs="Times New Roman"/>
-          <w:sz w:val="28"/>
+        <w:rPr>
+          <w:rFonts w:cs="Times New Roman"/>
+          <w:szCs w:val="28"/>
+        </w:rPr>
+      </w:pPr>
+      <w:r>
+        <w:rPr>
+          <w:rFonts w:cs="Times New Roman"/>
           <w:szCs w:val="28"/>
         </w:rPr>
         <w:t xml:space="preserve">В-четвертых, были обработаны все непредвиденные ситуации поведения пользователя при использовании приложения, а также написаны </w:t>
       </w:r>
       <w:r>
         <w:rPr>
-          <w:rFonts w:ascii="Times New Roman" w:hAnsi="Times New Roman" w:cs="Times New Roman"/>
-          <w:sz w:val="28"/>
+          <w:rFonts w:cs="Times New Roman"/>
           <w:szCs w:val="28"/>
           <w:lang w:val="en-US"/>
         </w:rPr>
@@ -2569,8 +3277,7 @@
       </w:r>
       <w:r>
         <w:rPr>
-          <w:rFonts w:ascii="Times New Roman" w:hAnsi="Times New Roman" w:cs="Times New Roman"/>
-          <w:sz w:val="28"/>
+          <w:rFonts w:cs="Times New Roman"/>
           <w:szCs w:val="28"/>
         </w:rPr>
         <w:t>-тесты, которые показывают корректность основных методов программы.</w:t>
@@ -2580,17 +3287,14 @@
       <w:pPr>
         <w:spacing w:after="0" w:line="360" w:lineRule="auto"/>
         <w:ind w:firstLine="709"/>
-        <w:jc w:val="both"/>
-        <w:rPr>
-          <w:rFonts w:ascii="Times New Roman" w:hAnsi="Times New Roman" w:cs="Times New Roman"/>
-          <w:sz w:val="28"/>
-          <w:szCs w:val="28"/>
-        </w:rPr>
-      </w:pPr>
-      <w:r>
-        <w:rPr>
-          <w:rFonts w:ascii="Times New Roman" w:hAnsi="Times New Roman" w:cs="Times New Roman"/>
-          <w:sz w:val="28"/>
+        <w:rPr>
+          <w:rFonts w:cs="Times New Roman"/>
+          <w:szCs w:val="28"/>
+        </w:rPr>
+      </w:pPr>
+      <w:r>
+        <w:rPr>
+          <w:rFonts w:cs="Times New Roman"/>
           <w:szCs w:val="28"/>
         </w:rPr>
         <w:lastRenderedPageBreak/>
@@ -2601,16 +3305,14 @@
       <w:pPr>
         <w:spacing w:line="360" w:lineRule="auto"/>
         <w:ind w:hanging="142"/>
-        <w:jc w:val="both"/>
-        <w:rPr>
-          <w:rFonts w:ascii="Times New Roman" w:hAnsi="Times New Roman" w:cs="Times New Roman"/>
-          <w:sz w:val="28"/>
-          <w:szCs w:val="28"/>
-        </w:rPr>
-      </w:pPr>
-      <w:r>
-        <w:rPr>
-          <w:rFonts w:ascii="Times New Roman" w:hAnsi="Times New Roman" w:cs="Times New Roman"/>
+        <w:rPr>
+          <w:rFonts w:cs="Times New Roman"/>
+          <w:szCs w:val="28"/>
+        </w:rPr>
+      </w:pPr>
+      <w:r>
+        <w:rPr>
+          <w:rFonts w:cs="Times New Roman"/>
           <w:sz w:val="32"/>
           <w:szCs w:val="32"/>
         </w:rPr>
@@ -2657,122 +3359,77 @@
         </w:numPr>
         <w:spacing w:after="0" w:line="360" w:lineRule="auto"/>
         <w:ind w:left="0" w:firstLine="567"/>
-        <w:jc w:val="both"/>
-        <w:rPr>
-          <w:rFonts w:ascii="Times New Roman" w:hAnsi="Times New Roman" w:cs="Times New Roman"/>
-          <w:sz w:val="28"/>
-          <w:szCs w:val="28"/>
-        </w:rPr>
-      </w:pPr>
-      <w:r>
-        <w:rPr>
-          <w:rFonts w:ascii="Times New Roman" w:hAnsi="Times New Roman" w:cs="Times New Roman"/>
-          <w:sz w:val="28"/>
-          <w:szCs w:val="28"/>
-        </w:rPr>
-        <w:t xml:space="preserve">Алгоритм генерации </w:t>
-      </w:r>
-      <w:proofErr w:type="spellStart"/>
-      <w:r>
-        <w:rPr>
-          <w:rFonts w:ascii="Times New Roman" w:hAnsi="Times New Roman" w:cs="Times New Roman"/>
-          <w:sz w:val="28"/>
-          <w:szCs w:val="28"/>
-        </w:rPr>
-        <w:t>судоку</w:t>
-      </w:r>
-      <w:proofErr w:type="spellEnd"/>
-      <w:r>
-        <w:rPr>
-          <w:rFonts w:ascii="Times New Roman" w:hAnsi="Times New Roman" w:cs="Times New Roman"/>
-          <w:sz w:val="28"/>
-          <w:szCs w:val="28"/>
-        </w:rPr>
-        <w:t xml:space="preserve">. — Текст: электронный // </w:t>
-      </w:r>
-      <w:proofErr w:type="spellStart"/>
-      <w:r>
-        <w:rPr>
-          <w:rFonts w:ascii="Times New Roman" w:hAnsi="Times New Roman" w:cs="Times New Roman"/>
-          <w:sz w:val="28"/>
-          <w:szCs w:val="28"/>
-        </w:rPr>
-        <w:t>Хабр</w:t>
-      </w:r>
-      <w:proofErr w:type="spellEnd"/>
-      <w:r>
-        <w:rPr>
-          <w:rFonts w:ascii="Times New Roman" w:hAnsi="Times New Roman" w:cs="Times New Roman"/>
-          <w:sz w:val="28"/>
-          <w:szCs w:val="28"/>
-        </w:rPr>
-        <w:t xml:space="preserve">. — URL: </w:t>
-      </w:r>
-      <w:hyperlink r:id="rId5" w:history="1">
-        <w:r>
-          <w:rPr>
-            <w:rStyle w:val="a5"/>
-            <w:sz w:val="28"/>
-          </w:rPr>
-          <w:t>https://habr.com/ru/post/192102/</w:t>
-        </w:r>
-      </w:hyperlink>
-      <w:r>
-        <w:rPr>
-          <w:rFonts w:ascii="Times New Roman" w:hAnsi="Times New Roman" w:cs="Times New Roman"/>
-          <w:sz w:val="28"/>
-          <w:szCs w:val="28"/>
-        </w:rPr>
-        <w:t xml:space="preserve"> (дата обращения 30.05.2021)</w:t>
-      </w:r>
-      <w:r>
-        <w:rPr>
-          <w:rFonts w:ascii="Times New Roman" w:hAnsi="Times New Roman" w:cs="Times New Roman"/>
-          <w:sz w:val="28"/>
+        <w:rPr>
+          <w:rFonts w:cs="Times New Roman"/>
+          <w:szCs w:val="28"/>
+        </w:rPr>
+      </w:pPr>
+      <w:r>
+        <w:rPr>
+          <w:rFonts w:cs="Times New Roman"/>
+          <w:szCs w:val="28"/>
+        </w:rPr>
+        <w:t>Дейтел Пол, Дейтел Харви</w:t>
+      </w:r>
+      <w:r>
+        <w:rPr>
+          <w:rFonts w:cs="Times New Roman"/>
           <w:szCs w:val="28"/>
         </w:rPr>
         <w:t>.</w:t>
       </w:r>
-    </w:p>
-    <w:p>
-      <w:pPr>
+      <w:r>
+        <w:rPr>
+          <w:rFonts w:cs="Times New Roman"/>
+          <w:szCs w:val="28"/>
+        </w:rPr>
+        <w:t xml:space="preserve"> Python: Искусственный интеллект, большие данные и облачные вычисления. — СПб.: Питер, 2020. — 864 с.: ил. — (Серия «Для профессионалов»).</w:t>
+      </w:r>
+    </w:p>
+    <w:p>
+      <w:pPr>
+        <w:pStyle w:val="a7"/>
+        <w:numPr>
+          <w:ilvl w:val="0"/>
+          <w:numId w:val="3"/>
+        </w:numPr>
         <w:spacing w:after="0" w:line="360" w:lineRule="auto"/>
-        <w:jc w:val="both"/>
-        <w:rPr>
-          <w:rFonts w:ascii="Times New Roman" w:hAnsi="Times New Roman" w:cs="Times New Roman"/>
-          <w:sz w:val="28"/>
-          <w:szCs w:val="28"/>
-        </w:rPr>
-      </w:pPr>
-      <w:r>
-        <w:rPr>
-          <w:rFonts w:ascii="Times New Roman" w:hAnsi="Times New Roman" w:cs="Times New Roman"/>
+        <w:ind w:left="0" w:firstLine="567"/>
+        <w:rPr>
+          <w:rFonts w:cs="Times New Roman"/>
+          <w:szCs w:val="28"/>
+        </w:rPr>
+      </w:pPr>
+      <w:r>
+        <w:rPr>
+          <w:rFonts w:cs="Times New Roman"/>
+          <w:szCs w:val="28"/>
+        </w:rPr>
+        <w:t>Рашид, Тарик. Создаем нейронную сеть. : Пер. с англ. — СПб. : ООО “Альфа-книга”, 2017. — 272 с. : ил. — Парал. тит. англ.</w:t>
+      </w:r>
+    </w:p>
+    <w:p>
+      <w:pPr>
+        <w:pStyle w:val="a7"/>
+        <w:numPr>
+          <w:ilvl w:val="0"/>
+          <w:numId w:val="3"/>
+        </w:numPr>
+        <w:spacing w:after="0" w:line="360" w:lineRule="auto"/>
+        <w:ind w:left="0" w:firstLine="567"/>
+        <w:rPr>
+          <w:rFonts w:cs="Times New Roman"/>
+          <w:szCs w:val="28"/>
+        </w:rPr>
+      </w:pPr>
+      <w:r>
+        <w:rPr>
+          <w:rFonts w:cs="Times New Roman"/>
           <w:sz w:val="34"/>
           <w:szCs w:val="34"/>
-          <w:lang w:val="en-US"/>
         </w:rPr>
         <w:br w:type="page"/>
       </w:r>
-    </w:p>
-    <w:p>
-      <w:pPr>
-        <w:rPr>
-          <w:rFonts w:ascii="Times New Roman" w:hAnsi="Times New Roman" w:cs="Times New Roman"/>
-          <w:sz w:val="28"/>
-          <w:szCs w:val="28"/>
-          <w:lang w:val="en-US"/>
-        </w:rPr>
-      </w:pPr>
-    </w:p>
-    <w:p>
-      <w:pPr>
-        <w:rPr>
-          <w:rFonts w:ascii="Times New Roman" w:hAnsi="Times New Roman" w:cs="Times New Roman"/>
-          <w:sz w:val="28"/>
-          <w:szCs w:val="28"/>
-          <w:lang w:val="en-US"/>
-        </w:rPr>
-      </w:pPr>
     </w:p>
     <w:p>
       <w:pPr>
@@ -2798,6 +3455,7 @@
           <w:sz w:val="36"/>
           <w:szCs w:val="36"/>
         </w:rPr>
+        <w:lastRenderedPageBreak/>
         <w:t>Приложени</w:t>
       </w:r>
       <w:r>
@@ -2817,10 +3475,8 @@
       <w:pPr>
         <w:spacing w:after="0"/>
         <w:ind w:firstLine="709"/>
-        <w:jc w:val="both"/>
-        <w:rPr>
-          <w:rFonts w:ascii="Times New Roman" w:hAnsi="Times New Roman" w:cs="Times New Roman"/>
-          <w:sz w:val="28"/>
+        <w:rPr>
+          <w:rFonts w:cs="Times New Roman"/>
           <w:szCs w:val="28"/>
         </w:rPr>
       </w:pPr>
@@ -2848,10 +3504,8 @@
     </w:p>
     <w:p>
       <w:pPr>
-        <w:jc w:val="both"/>
-        <w:rPr>
-          <w:rFonts w:ascii="Times New Roman" w:hAnsi="Times New Roman" w:cs="Times New Roman"/>
-          <w:sz w:val="28"/>
+        <w:rPr>
+          <w:rFonts w:cs="Times New Roman"/>
           <w:szCs w:val="28"/>
         </w:rPr>
       </w:pPr>
@@ -3041,6 +3695,205 @@
     </w:lvl>
   </w:abstractNum>
   <w:abstractNum w:abstractNumId="2" w15:restartNumberingAfterBreak="0">
+    <w:nsid w:val="117C7941"/>
+    <w:multiLevelType w:val="hybridMultilevel"/>
+    <w:tmpl w:val="25BCFF1E"/>
+    <w:lvl w:ilvl="0" w:tplc="04190001">
+      <w:start w:val="1"/>
+      <w:numFmt w:val="bullet"/>
+      <w:lvlText w:val=""/>
+      <w:lvlJc w:val="left"/>
+      <w:pPr>
+        <w:ind w:left="720" w:hanging="360"/>
+      </w:pPr>
+      <w:rPr>
+        <w:rFonts w:ascii="Symbol" w:hAnsi="Symbol" w:hint="default"/>
+      </w:rPr>
+    </w:lvl>
+    <w:lvl w:ilvl="1" w:tplc="04190003" w:tentative="1">
+      <w:start w:val="1"/>
+      <w:numFmt w:val="bullet"/>
+      <w:lvlText w:val="o"/>
+      <w:lvlJc w:val="left"/>
+      <w:pPr>
+        <w:ind w:left="1440" w:hanging="360"/>
+      </w:pPr>
+      <w:rPr>
+        <w:rFonts w:ascii="Courier New" w:hAnsi="Courier New" w:cs="Courier New" w:hint="default"/>
+      </w:rPr>
+    </w:lvl>
+    <w:lvl w:ilvl="2" w:tplc="04190005" w:tentative="1">
+      <w:start w:val="1"/>
+      <w:numFmt w:val="bullet"/>
+      <w:lvlText w:val=""/>
+      <w:lvlJc w:val="left"/>
+      <w:pPr>
+        <w:ind w:left="2160" w:hanging="360"/>
+      </w:pPr>
+      <w:rPr>
+        <w:rFonts w:ascii="Wingdings" w:hAnsi="Wingdings" w:hint="default"/>
+      </w:rPr>
+    </w:lvl>
+    <w:lvl w:ilvl="3" w:tplc="04190001" w:tentative="1">
+      <w:start w:val="1"/>
+      <w:numFmt w:val="bullet"/>
+      <w:lvlText w:val=""/>
+      <w:lvlJc w:val="left"/>
+      <w:pPr>
+        <w:ind w:left="2880" w:hanging="360"/>
+      </w:pPr>
+      <w:rPr>
+        <w:rFonts w:ascii="Symbol" w:hAnsi="Symbol" w:hint="default"/>
+      </w:rPr>
+    </w:lvl>
+    <w:lvl w:ilvl="4" w:tplc="04190003" w:tentative="1">
+      <w:start w:val="1"/>
+      <w:numFmt w:val="bullet"/>
+      <w:lvlText w:val="o"/>
+      <w:lvlJc w:val="left"/>
+      <w:pPr>
+        <w:ind w:left="3600" w:hanging="360"/>
+      </w:pPr>
+      <w:rPr>
+        <w:rFonts w:ascii="Courier New" w:hAnsi="Courier New" w:cs="Courier New" w:hint="default"/>
+      </w:rPr>
+    </w:lvl>
+    <w:lvl w:ilvl="5" w:tplc="04190005" w:tentative="1">
+      <w:start w:val="1"/>
+      <w:numFmt w:val="bullet"/>
+      <w:lvlText w:val=""/>
+      <w:lvlJc w:val="left"/>
+      <w:pPr>
+        <w:ind w:left="4320" w:hanging="360"/>
+      </w:pPr>
+      <w:rPr>
+        <w:rFonts w:ascii="Wingdings" w:hAnsi="Wingdings" w:hint="default"/>
+      </w:rPr>
+    </w:lvl>
+    <w:lvl w:ilvl="6" w:tplc="04190001" w:tentative="1">
+      <w:start w:val="1"/>
+      <w:numFmt w:val="bullet"/>
+      <w:lvlText w:val=""/>
+      <w:lvlJc w:val="left"/>
+      <w:pPr>
+        <w:ind w:left="5040" w:hanging="360"/>
+      </w:pPr>
+      <w:rPr>
+        <w:rFonts w:ascii="Symbol" w:hAnsi="Symbol" w:hint="default"/>
+      </w:rPr>
+    </w:lvl>
+    <w:lvl w:ilvl="7" w:tplc="04190003" w:tentative="1">
+      <w:start w:val="1"/>
+      <w:numFmt w:val="bullet"/>
+      <w:lvlText w:val="o"/>
+      <w:lvlJc w:val="left"/>
+      <w:pPr>
+        <w:ind w:left="5760" w:hanging="360"/>
+      </w:pPr>
+      <w:rPr>
+        <w:rFonts w:ascii="Courier New" w:hAnsi="Courier New" w:cs="Courier New" w:hint="default"/>
+      </w:rPr>
+    </w:lvl>
+    <w:lvl w:ilvl="8" w:tplc="04190005" w:tentative="1">
+      <w:start w:val="1"/>
+      <w:numFmt w:val="bullet"/>
+      <w:lvlText w:val=""/>
+      <w:lvlJc w:val="left"/>
+      <w:pPr>
+        <w:ind w:left="6480" w:hanging="360"/>
+      </w:pPr>
+      <w:rPr>
+        <w:rFonts w:ascii="Wingdings" w:hAnsi="Wingdings" w:hint="default"/>
+      </w:rPr>
+    </w:lvl>
+  </w:abstractNum>
+  <w:abstractNum w:abstractNumId="3" w15:restartNumberingAfterBreak="0">
+    <w:nsid w:val="27C14DA5"/>
+    <w:multiLevelType w:val="multilevel"/>
+    <w:tmpl w:val="0419001F"/>
+    <w:lvl w:ilvl="0">
+      <w:start w:val="1"/>
+      <w:numFmt w:val="decimal"/>
+      <w:lvlText w:val="%1."/>
+      <w:lvlJc w:val="left"/>
+      <w:pPr>
+        <w:ind w:left="360" w:hanging="360"/>
+      </w:pPr>
+    </w:lvl>
+    <w:lvl w:ilvl="1">
+      <w:start w:val="1"/>
+      <w:numFmt w:val="decimal"/>
+      <w:lvlText w:val="%1.%2."/>
+      <w:lvlJc w:val="left"/>
+      <w:pPr>
+        <w:ind w:left="792" w:hanging="432"/>
+      </w:pPr>
+    </w:lvl>
+    <w:lvl w:ilvl="2">
+      <w:start w:val="1"/>
+      <w:numFmt w:val="decimal"/>
+      <w:lvlText w:val="%1.%2.%3."/>
+      <w:lvlJc w:val="left"/>
+      <w:pPr>
+        <w:ind w:left="1224" w:hanging="504"/>
+      </w:pPr>
+    </w:lvl>
+    <w:lvl w:ilvl="3">
+      <w:start w:val="1"/>
+      <w:numFmt w:val="decimal"/>
+      <w:lvlText w:val="%1.%2.%3.%4."/>
+      <w:lvlJc w:val="left"/>
+      <w:pPr>
+        <w:ind w:left="1728" w:hanging="648"/>
+      </w:pPr>
+    </w:lvl>
+    <w:lvl w:ilvl="4">
+      <w:start w:val="1"/>
+      <w:numFmt w:val="decimal"/>
+      <w:lvlText w:val="%1.%2.%3.%4.%5."/>
+      <w:lvlJc w:val="left"/>
+      <w:pPr>
+        <w:ind w:left="2232" w:hanging="792"/>
+      </w:pPr>
+    </w:lvl>
+    <w:lvl w:ilvl="5">
+      <w:start w:val="1"/>
+      <w:numFmt w:val="decimal"/>
+      <w:lvlText w:val="%1.%2.%3.%4.%5.%6."/>
+      <w:lvlJc w:val="left"/>
+      <w:pPr>
+        <w:ind w:left="2736" w:hanging="936"/>
+      </w:pPr>
+    </w:lvl>
+    <w:lvl w:ilvl="6">
+      <w:start w:val="1"/>
+      <w:numFmt w:val="decimal"/>
+      <w:lvlText w:val="%1.%2.%3.%4.%5.%6.%7."/>
+      <w:lvlJc w:val="left"/>
+      <w:pPr>
+        <w:ind w:left="3240" w:hanging="1080"/>
+      </w:pPr>
+    </w:lvl>
+    <w:lvl w:ilvl="7">
+      <w:start w:val="1"/>
+      <w:numFmt w:val="decimal"/>
+      <w:lvlText w:val="%1.%2.%3.%4.%5.%6.%7.%8."/>
+      <w:lvlJc w:val="left"/>
+      <w:pPr>
+        <w:ind w:left="3744" w:hanging="1224"/>
+      </w:pPr>
+    </w:lvl>
+    <w:lvl w:ilvl="8">
+      <w:start w:val="1"/>
+      <w:numFmt w:val="decimal"/>
+      <w:lvlText w:val="%1.%2.%3.%4.%5.%6.%7.%8.%9."/>
+      <w:lvlJc w:val="left"/>
+      <w:pPr>
+        <w:ind w:left="4320" w:hanging="1440"/>
+      </w:pPr>
+    </w:lvl>
+  </w:abstractNum>
+  <w:abstractNum w:abstractNumId="4" w15:restartNumberingAfterBreak="0">
     <w:nsid w:val="37A75302"/>
     <w:multiLevelType w:val="hybridMultilevel"/>
     <w:tmpl w:val="4F9C64EC"/>
@@ -3153,7 +4006,7 @@
       </w:rPr>
     </w:lvl>
   </w:abstractNum>
-  <w:abstractNum w:abstractNumId="3" w15:restartNumberingAfterBreak="0">
+  <w:abstractNum w:abstractNumId="5" w15:restartNumberingAfterBreak="0">
     <w:nsid w:val="56617EE4"/>
     <w:multiLevelType w:val="hybridMultilevel"/>
     <w:tmpl w:val="AEE87B2C"/>
@@ -3266,10 +4119,123 @@
       </w:rPr>
     </w:lvl>
   </w:abstractNum>
-  <w:abstractNum w:abstractNumId="4" w15:restartNumberingAfterBreak="0">
+  <w:abstractNum w:abstractNumId="6" w15:restartNumberingAfterBreak="0">
+    <w:nsid w:val="74EA0A03"/>
+    <w:multiLevelType w:val="hybridMultilevel"/>
+    <w:tmpl w:val="6908CB5C"/>
+    <w:lvl w:ilvl="0" w:tplc="04190001">
+      <w:start w:val="1"/>
+      <w:numFmt w:val="bullet"/>
+      <w:lvlText w:val=""/>
+      <w:lvlJc w:val="left"/>
+      <w:pPr>
+        <w:ind w:left="720" w:hanging="360"/>
+      </w:pPr>
+      <w:rPr>
+        <w:rFonts w:ascii="Symbol" w:hAnsi="Symbol" w:hint="default"/>
+      </w:rPr>
+    </w:lvl>
+    <w:lvl w:ilvl="1" w:tplc="04190003" w:tentative="1">
+      <w:start w:val="1"/>
+      <w:numFmt w:val="bullet"/>
+      <w:lvlText w:val="o"/>
+      <w:lvlJc w:val="left"/>
+      <w:pPr>
+        <w:ind w:left="1440" w:hanging="360"/>
+      </w:pPr>
+      <w:rPr>
+        <w:rFonts w:ascii="Courier New" w:hAnsi="Courier New" w:cs="Courier New" w:hint="default"/>
+      </w:rPr>
+    </w:lvl>
+    <w:lvl w:ilvl="2" w:tplc="04190005" w:tentative="1">
+      <w:start w:val="1"/>
+      <w:numFmt w:val="bullet"/>
+      <w:lvlText w:val=""/>
+      <w:lvlJc w:val="left"/>
+      <w:pPr>
+        <w:ind w:left="2160" w:hanging="360"/>
+      </w:pPr>
+      <w:rPr>
+        <w:rFonts w:ascii="Wingdings" w:hAnsi="Wingdings" w:hint="default"/>
+      </w:rPr>
+    </w:lvl>
+    <w:lvl w:ilvl="3" w:tplc="04190001" w:tentative="1">
+      <w:start w:val="1"/>
+      <w:numFmt w:val="bullet"/>
+      <w:lvlText w:val=""/>
+      <w:lvlJc w:val="left"/>
+      <w:pPr>
+        <w:ind w:left="2880" w:hanging="360"/>
+      </w:pPr>
+      <w:rPr>
+        <w:rFonts w:ascii="Symbol" w:hAnsi="Symbol" w:hint="default"/>
+      </w:rPr>
+    </w:lvl>
+    <w:lvl w:ilvl="4" w:tplc="04190003" w:tentative="1">
+      <w:start w:val="1"/>
+      <w:numFmt w:val="bullet"/>
+      <w:lvlText w:val="o"/>
+      <w:lvlJc w:val="left"/>
+      <w:pPr>
+        <w:ind w:left="3600" w:hanging="360"/>
+      </w:pPr>
+      <w:rPr>
+        <w:rFonts w:ascii="Courier New" w:hAnsi="Courier New" w:cs="Courier New" w:hint="default"/>
+      </w:rPr>
+    </w:lvl>
+    <w:lvl w:ilvl="5" w:tplc="04190005" w:tentative="1">
+      <w:start w:val="1"/>
+      <w:numFmt w:val="bullet"/>
+      <w:lvlText w:val=""/>
+      <w:lvlJc w:val="left"/>
+      <w:pPr>
+        <w:ind w:left="4320" w:hanging="360"/>
+      </w:pPr>
+      <w:rPr>
+        <w:rFonts w:ascii="Wingdings" w:hAnsi="Wingdings" w:hint="default"/>
+      </w:rPr>
+    </w:lvl>
+    <w:lvl w:ilvl="6" w:tplc="04190001" w:tentative="1">
+      <w:start w:val="1"/>
+      <w:numFmt w:val="bullet"/>
+      <w:lvlText w:val=""/>
+      <w:lvlJc w:val="left"/>
+      <w:pPr>
+        <w:ind w:left="5040" w:hanging="360"/>
+      </w:pPr>
+      <w:rPr>
+        <w:rFonts w:ascii="Symbol" w:hAnsi="Symbol" w:hint="default"/>
+      </w:rPr>
+    </w:lvl>
+    <w:lvl w:ilvl="7" w:tplc="04190003" w:tentative="1">
+      <w:start w:val="1"/>
+      <w:numFmt w:val="bullet"/>
+      <w:lvlText w:val="o"/>
+      <w:lvlJc w:val="left"/>
+      <w:pPr>
+        <w:ind w:left="5760" w:hanging="360"/>
+      </w:pPr>
+      <w:rPr>
+        <w:rFonts w:ascii="Courier New" w:hAnsi="Courier New" w:cs="Courier New" w:hint="default"/>
+      </w:rPr>
+    </w:lvl>
+    <w:lvl w:ilvl="8" w:tplc="04190005" w:tentative="1">
+      <w:start w:val="1"/>
+      <w:numFmt w:val="bullet"/>
+      <w:lvlText w:val=""/>
+      <w:lvlJc w:val="left"/>
+      <w:pPr>
+        <w:ind w:left="6480" w:hanging="360"/>
+      </w:pPr>
+      <w:rPr>
+        <w:rFonts w:ascii="Wingdings" w:hAnsi="Wingdings" w:hint="default"/>
+      </w:rPr>
+    </w:lvl>
+  </w:abstractNum>
+  <w:abstractNum w:abstractNumId="7" w15:restartNumberingAfterBreak="0">
     <w:nsid w:val="76C1191C"/>
     <w:multiLevelType w:val="multilevel"/>
-    <w:tmpl w:val="695094F8"/>
+    <w:tmpl w:val="130C2DA8"/>
     <w:lvl w:ilvl="0">
       <w:start w:val="1"/>
       <w:numFmt w:val="decimal"/>
@@ -3283,7 +4249,7 @@
       </w:rPr>
     </w:lvl>
     <w:lvl w:ilvl="1">
-      <w:start w:val="1"/>
+      <w:start w:val="2"/>
       <w:numFmt w:val="decimal"/>
       <w:lvlText w:val="%1.%2"/>
       <w:lvlJc w:val="left"/>
@@ -3379,11 +4345,152 @@
       </w:rPr>
     </w:lvl>
   </w:abstractNum>
+  <w:abstractNum w:abstractNumId="8" w15:restartNumberingAfterBreak="0">
+    <w:nsid w:val="790B6CC6"/>
+    <w:multiLevelType w:val="multilevel"/>
+    <w:tmpl w:val="569E4FDC"/>
+    <w:lvl w:ilvl="0">
+      <w:start w:val="1"/>
+      <w:numFmt w:val="bullet"/>
+      <w:lvlText w:val=""/>
+      <w:lvlJc w:val="left"/>
+      <w:pPr>
+        <w:tabs>
+          <w:tab w:val="num" w:pos="720"/>
+        </w:tabs>
+        <w:ind w:left="720" w:hanging="360"/>
+      </w:pPr>
+      <w:rPr>
+        <w:rFonts w:ascii="Symbol" w:hAnsi="Symbol" w:hint="default"/>
+        <w:sz w:val="20"/>
+      </w:rPr>
+    </w:lvl>
+    <w:lvl w:ilvl="1" w:tentative="1">
+      <w:numFmt w:val="bullet"/>
+      <w:lvlText w:val="o"/>
+      <w:lvlJc w:val="left"/>
+      <w:pPr>
+        <w:tabs>
+          <w:tab w:val="num" w:pos="1440"/>
+        </w:tabs>
+        <w:ind w:left="1440" w:hanging="360"/>
+      </w:pPr>
+      <w:rPr>
+        <w:rFonts w:ascii="Courier New" w:hAnsi="Courier New" w:hint="default"/>
+        <w:sz w:val="20"/>
+      </w:rPr>
+    </w:lvl>
+    <w:lvl w:ilvl="2" w:tentative="1">
+      <w:numFmt w:val="bullet"/>
+      <w:lvlText w:val=""/>
+      <w:lvlJc w:val="left"/>
+      <w:pPr>
+        <w:tabs>
+          <w:tab w:val="num" w:pos="2160"/>
+        </w:tabs>
+        <w:ind w:left="2160" w:hanging="360"/>
+      </w:pPr>
+      <w:rPr>
+        <w:rFonts w:ascii="Wingdings" w:hAnsi="Wingdings" w:hint="default"/>
+        <w:sz w:val="20"/>
+      </w:rPr>
+    </w:lvl>
+    <w:lvl w:ilvl="3" w:tentative="1">
+      <w:numFmt w:val="bullet"/>
+      <w:lvlText w:val=""/>
+      <w:lvlJc w:val="left"/>
+      <w:pPr>
+        <w:tabs>
+          <w:tab w:val="num" w:pos="2880"/>
+        </w:tabs>
+        <w:ind w:left="2880" w:hanging="360"/>
+      </w:pPr>
+      <w:rPr>
+        <w:rFonts w:ascii="Wingdings" w:hAnsi="Wingdings" w:hint="default"/>
+        <w:sz w:val="20"/>
+      </w:rPr>
+    </w:lvl>
+    <w:lvl w:ilvl="4" w:tentative="1">
+      <w:numFmt w:val="bullet"/>
+      <w:lvlText w:val=""/>
+      <w:lvlJc w:val="left"/>
+      <w:pPr>
+        <w:tabs>
+          <w:tab w:val="num" w:pos="3600"/>
+        </w:tabs>
+        <w:ind w:left="3600" w:hanging="360"/>
+      </w:pPr>
+      <w:rPr>
+        <w:rFonts w:ascii="Wingdings" w:hAnsi="Wingdings" w:hint="default"/>
+        <w:sz w:val="20"/>
+      </w:rPr>
+    </w:lvl>
+    <w:lvl w:ilvl="5" w:tentative="1">
+      <w:numFmt w:val="bullet"/>
+      <w:lvlText w:val=""/>
+      <w:lvlJc w:val="left"/>
+      <w:pPr>
+        <w:tabs>
+          <w:tab w:val="num" w:pos="4320"/>
+        </w:tabs>
+        <w:ind w:left="4320" w:hanging="360"/>
+      </w:pPr>
+      <w:rPr>
+        <w:rFonts w:ascii="Wingdings" w:hAnsi="Wingdings" w:hint="default"/>
+        <w:sz w:val="20"/>
+      </w:rPr>
+    </w:lvl>
+    <w:lvl w:ilvl="6" w:tentative="1">
+      <w:numFmt w:val="bullet"/>
+      <w:lvlText w:val=""/>
+      <w:lvlJc w:val="left"/>
+      <w:pPr>
+        <w:tabs>
+          <w:tab w:val="num" w:pos="5040"/>
+        </w:tabs>
+        <w:ind w:left="5040" w:hanging="360"/>
+      </w:pPr>
+      <w:rPr>
+        <w:rFonts w:ascii="Wingdings" w:hAnsi="Wingdings" w:hint="default"/>
+        <w:sz w:val="20"/>
+      </w:rPr>
+    </w:lvl>
+    <w:lvl w:ilvl="7" w:tentative="1">
+      <w:numFmt w:val="bullet"/>
+      <w:lvlText w:val=""/>
+      <w:lvlJc w:val="left"/>
+      <w:pPr>
+        <w:tabs>
+          <w:tab w:val="num" w:pos="5760"/>
+        </w:tabs>
+        <w:ind w:left="5760" w:hanging="360"/>
+      </w:pPr>
+      <w:rPr>
+        <w:rFonts w:ascii="Wingdings" w:hAnsi="Wingdings" w:hint="default"/>
+        <w:sz w:val="20"/>
+      </w:rPr>
+    </w:lvl>
+    <w:lvl w:ilvl="8" w:tentative="1">
+      <w:numFmt w:val="bullet"/>
+      <w:lvlText w:val=""/>
+      <w:lvlJc w:val="left"/>
+      <w:pPr>
+        <w:tabs>
+          <w:tab w:val="num" w:pos="6480"/>
+        </w:tabs>
+        <w:ind w:left="6480" w:hanging="360"/>
+      </w:pPr>
+      <w:rPr>
+        <w:rFonts w:ascii="Wingdings" w:hAnsi="Wingdings" w:hint="default"/>
+        <w:sz w:val="20"/>
+      </w:rPr>
+    </w:lvl>
+  </w:abstractNum>
   <w:num w:numId="1" w16cid:durableId="319505904">
-    <w:abstractNumId w:val="3"/>
+    <w:abstractNumId w:val="5"/>
   </w:num>
   <w:num w:numId="2" w16cid:durableId="236787628">
-    <w:abstractNumId w:val="2"/>
+    <w:abstractNumId w:val="4"/>
   </w:num>
   <w:num w:numId="3" w16cid:durableId="1478760210">
     <w:abstractNumId w:val="0"/>
@@ -3392,7 +4499,19 @@
     <w:abstractNumId w:val="1"/>
   </w:num>
   <w:num w:numId="5" w16cid:durableId="2056657862">
-    <w:abstractNumId w:val="4"/>
+    <w:abstractNumId w:val="7"/>
+  </w:num>
+  <w:num w:numId="6" w16cid:durableId="30805567">
+    <w:abstractNumId w:val="3"/>
+  </w:num>
+  <w:num w:numId="7" w16cid:durableId="916062727">
+    <w:abstractNumId w:val="8"/>
+  </w:num>
+  <w:num w:numId="8" w16cid:durableId="937910444">
+    <w:abstractNumId w:val="6"/>
+  </w:num>
+  <w:num w:numId="9" w16cid:durableId="1096024380">
+    <w:abstractNumId w:val="2"/>
   </w:num>
 </w:numbering>
 </file>
@@ -3795,6 +4914,15 @@
   <w:style w:type="paragraph" w:default="1" w:styleId="a">
     <w:name w:val="Normal"/>
     <w:qFormat/>
+    <w:rsid w:val="00A73FEA"/>
+    <w:pPr>
+      <w:spacing w:before="120" w:after="120"/>
+      <w:jc w:val="both"/>
+    </w:pPr>
+    <w:rPr>
+      <w:rFonts w:ascii="Times New Roman" w:hAnsi="Times New Roman"/>
+      <w:sz w:val="28"/>
+    </w:rPr>
   </w:style>
   <w:style w:type="paragraph" w:styleId="1">
     <w:name w:val="heading 1"/>
@@ -3803,7 +4931,7 @@
     <w:link w:val="10"/>
     <w:uiPriority w:val="9"/>
     <w:qFormat/>
-    <w:rsid w:val="00732717"/>
+    <w:rsid w:val="00A73FEA"/>
     <w:pPr>
       <w:keepNext/>
       <w:keepLines/>
@@ -3833,7 +4961,7 @@
       <w:outlineLvl w:val="1"/>
     </w:pPr>
     <w:rPr>
-      <w:rFonts w:ascii="Times New Roman" w:eastAsiaTheme="majorEastAsia" w:hAnsi="Times New Roman" w:cstheme="majorBidi"/>
+      <w:rFonts w:eastAsiaTheme="majorEastAsia" w:cstheme="majorBidi"/>
       <w:sz w:val="32"/>
       <w:szCs w:val="26"/>
     </w:rPr>
@@ -3841,7 +4969,6 @@
   <w:style w:type="character" w:default="1" w:styleId="a0">
     <w:name w:val="Default Paragraph Font"/>
     <w:uiPriority w:val="1"/>
-    <w:semiHidden/>
     <w:unhideWhenUsed/>
   </w:style>
   <w:style w:type="table" w:default="1" w:styleId="a1">
@@ -3874,7 +5001,6 @@
     <w:rsid w:val="00732717"/>
     <w:pPr>
       <w:spacing w:line="240" w:lineRule="auto"/>
-      <w:jc w:val="both"/>
     </w:pPr>
     <w:rPr>
       <w:rFonts w:ascii="Times New Roman" w:hAnsi="Times New Roman" w:cs="Times New Roman"/>
@@ -3902,7 +5028,7 @@
     <w:basedOn w:val="a0"/>
     <w:link w:val="1"/>
     <w:uiPriority w:val="9"/>
-    <w:rsid w:val="00732717"/>
+    <w:rsid w:val="00A73FEA"/>
     <w:rPr>
       <w:rFonts w:asciiTheme="majorHAnsi" w:eastAsiaTheme="majorEastAsia" w:hAnsiTheme="majorHAnsi" w:cstheme="majorBidi"/>
       <w:color w:val="2F5496" w:themeColor="accent1" w:themeShade="BF"/>
@@ -3996,6 +5122,25 @@
       <w:sz w:val="32"/>
       <w:szCs w:val="26"/>
     </w:rPr>
+  </w:style>
+  <w:style w:type="table" w:styleId="a8">
+    <w:name w:val="Table Grid"/>
+    <w:basedOn w:val="a1"/>
+    <w:uiPriority w:val="39"/>
+    <w:rsid w:val="00CF28D9"/>
+    <w:pPr>
+      <w:spacing w:after="0" w:line="240" w:lineRule="auto"/>
+    </w:pPr>
+    <w:tblPr>
+      <w:tblBorders>
+        <w:top w:val="single" w:sz="4" w:space="0" w:color="auto"/>
+        <w:left w:val="single" w:sz="4" w:space="0" w:color="auto"/>
+        <w:bottom w:val="single" w:sz="4" w:space="0" w:color="auto"/>
+        <w:right w:val="single" w:sz="4" w:space="0" w:color="auto"/>
+        <w:insideH w:val="single" w:sz="4" w:space="0" w:color="auto"/>
+        <w:insideV w:val="single" w:sz="4" w:space="0" w:color="auto"/>
+      </w:tblBorders>
+    </w:tblPr>
   </w:style>
 </w:styles>
 </file>

</xml_diff>